<commit_message>
course home page added
</commit_message>
<xml_diff>
--- a/week02/BOX-MODEL.docx
+++ b/week02/BOX-MODEL.docx
@@ -117,7 +117,7 @@
           </mc:Choice>
           <mc:Fallback>
             <w:pict>
-              <v:rect w14:anchorId="1B817E98" id="Прямоугольник 3" o:spid="_x0000_s1026" alt="BYU-I logo" style="width:23.85pt;height:23.85pt;visibility:visible;mso-wrap-style:square;mso-left-percent:-10001;mso-top-percent:-10001;mso-position-horizontal:absolute;mso-position-horizontal-relative:char;mso-position-vertical:absolute;mso-position-vertical-relative:line;mso-left-percent:-10001;mso-top-percent:-10001;v-text-anchor:top" o:gfxdata="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" filled="f" stroked="f">
+              <v:rect w14:anchorId="0A8101A6" id="Прямоугольник 3" o:spid="_x0000_s1026" alt="BYU-I logo" style="width:23.85pt;height:23.85pt;visibility:visible;mso-wrap-style:square;mso-left-percent:-10001;mso-top-percent:-10001;mso-position-horizontal:absolute;mso-position-horizontal-relative:char;mso-position-vertical:absolute;mso-position-vertical-relative:line;mso-left-percent:-10001;mso-top-percent:-10001;v-text-anchor:top" o:gfxdata="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" filled="f" stroked="f">
                 <o:lock v:ext="edit" aspectratio="t"/>
                 <w10:anchorlock/>
               </v:rect>
@@ -136,471 +136,127 @@
           <w:lang w:val="en-US" w:eastAsia="ru-RU"/>
         </w:rPr>
       </w:pPr>
-      <w:r>
-        <w:rPr>
-          <w:rFonts w:ascii="Times New Roman" w:eastAsia="Times New Roman" w:hAnsi="Times New Roman" w:cs="Times New Roman"/>
-          <w:b/>
-          <w:bCs/>
-          <w:sz w:val="24"/>
-          <w:szCs w:val="24"/>
-          <w:lang w:eastAsia="ru-RU"/>
-        </w:rPr>
-        <w:fldChar w:fldCharType="begin"/>
-      </w:r>
-      <w:r>
-        <w:rPr>
-          <w:rFonts w:ascii="Times New Roman" w:eastAsia="Times New Roman" w:hAnsi="Times New Roman" w:cs="Times New Roman"/>
-          <w:b/>
-          <w:bCs/>
-          <w:sz w:val="24"/>
-          <w:szCs w:val="24"/>
-          <w:lang w:val="en-US" w:eastAsia="ru-RU"/>
-        </w:rPr>
-        <w:instrText xml:space="preserve"> HYPERLINK "https://byui-cse.github.io/wdd130-ww-course/" </w:instrText>
-      </w:r>
-      <w:r>
-        <w:rPr>
-          <w:rFonts w:ascii="Times New Roman" w:eastAsia="Times New Roman" w:hAnsi="Times New Roman" w:cs="Times New Roman"/>
-          <w:b/>
-          <w:bCs/>
-          <w:sz w:val="24"/>
-          <w:szCs w:val="24"/>
-          <w:lang w:eastAsia="ru-RU"/>
-        </w:rPr>
-        <w:fldChar w:fldCharType="separate"/>
-      </w:r>
-      <w:r>
-        <w:rPr>
-          <w:rFonts w:ascii="Times New Roman" w:eastAsia="Times New Roman" w:hAnsi="Times New Roman" w:cs="Times New Roman"/>
-          <w:b/>
-          <w:bCs/>
-          <w:color w:val="000000"/>
-          <w:sz w:val="24"/>
-          <w:szCs w:val="24"/>
-          <w:u w:val="single"/>
-          <w:lang w:val="en-US" w:eastAsia="ru-RU"/>
-        </w:rPr>
-        <w:t>Home</w:t>
-      </w:r>
-      <w:r>
-        <w:rPr>
-          <w:rFonts w:ascii="Times New Roman" w:eastAsia="Times New Roman" w:hAnsi="Times New Roman" w:cs="Times New Roman"/>
-          <w:b/>
-          <w:bCs/>
-          <w:sz w:val="24"/>
-          <w:szCs w:val="24"/>
-          <w:lang w:eastAsia="ru-RU"/>
-        </w:rPr>
-        <w:fldChar w:fldCharType="end"/>
-      </w:r>
-      <w:r>
-        <w:rPr>
-          <w:rFonts w:ascii="Times New Roman" w:eastAsia="Times New Roman" w:hAnsi="Times New Roman" w:cs="Times New Roman"/>
-          <w:b/>
-          <w:bCs/>
-          <w:sz w:val="24"/>
-          <w:szCs w:val="24"/>
-          <w:lang w:eastAsia="ru-RU"/>
-        </w:rPr>
-        <w:fldChar w:fldCharType="begin"/>
-      </w:r>
-      <w:r>
-        <w:rPr>
-          <w:rFonts w:ascii="Times New Roman" w:eastAsia="Times New Roman" w:hAnsi="Times New Roman" w:cs="Times New Roman"/>
-          <w:b/>
-          <w:bCs/>
-          <w:sz w:val="24"/>
-          <w:szCs w:val="24"/>
-          <w:lang w:val="en-US" w:eastAsia="ru-RU"/>
-        </w:rPr>
-        <w:instrText xml:space="preserve"> HYPERLINK "https://byui-cse.github.io/wdd130-ww-course/week01/" </w:instrText>
-      </w:r>
-      <w:r>
-        <w:rPr>
-          <w:rFonts w:ascii="Times New Roman" w:eastAsia="Times New Roman" w:hAnsi="Times New Roman" w:cs="Times New Roman"/>
-          <w:b/>
-          <w:bCs/>
-          <w:sz w:val="24"/>
-          <w:szCs w:val="24"/>
-          <w:lang w:eastAsia="ru-RU"/>
-        </w:rPr>
-        <w:fldChar w:fldCharType="separate"/>
-      </w:r>
-      <w:r>
-        <w:rPr>
-          <w:rFonts w:ascii="Times New Roman" w:eastAsia="Times New Roman" w:hAnsi="Times New Roman" w:cs="Times New Roman"/>
-          <w:b/>
-          <w:bCs/>
-          <w:color w:val="000000"/>
-          <w:sz w:val="24"/>
-          <w:szCs w:val="24"/>
-          <w:u w:val="single"/>
-          <w:lang w:val="en-US" w:eastAsia="ru-RU"/>
-        </w:rPr>
-        <w:t>W1</w:t>
-      </w:r>
-      <w:r>
-        <w:rPr>
-          <w:rFonts w:ascii="Times New Roman" w:eastAsia="Times New Roman" w:hAnsi="Times New Roman" w:cs="Times New Roman"/>
-          <w:b/>
-          <w:bCs/>
-          <w:sz w:val="24"/>
-          <w:szCs w:val="24"/>
-          <w:lang w:eastAsia="ru-RU"/>
-        </w:rPr>
-        <w:fldChar w:fldCharType="end"/>
-      </w:r>
-      <w:r>
-        <w:rPr>
-          <w:rFonts w:ascii="Times New Roman" w:eastAsia="Times New Roman" w:hAnsi="Times New Roman" w:cs="Times New Roman"/>
-          <w:b/>
-          <w:bCs/>
-          <w:color w:val="FFFFFF"/>
-          <w:sz w:val="24"/>
-          <w:szCs w:val="24"/>
-          <w:shd w:val="clear" w:color="auto" w:fill="000000"/>
-          <w:lang w:eastAsia="ru-RU"/>
-        </w:rPr>
-        <w:fldChar w:fldCharType="begin"/>
-      </w:r>
-      <w:r>
-        <w:rPr>
-          <w:rFonts w:ascii="Times New Roman" w:eastAsia="Times New Roman" w:hAnsi="Times New Roman" w:cs="Times New Roman"/>
-          <w:b/>
-          <w:bCs/>
-          <w:color w:val="FFFFFF"/>
-          <w:sz w:val="24"/>
-          <w:szCs w:val="24"/>
-          <w:shd w:val="clear" w:color="auto" w:fill="000000"/>
-          <w:lang w:val="en-US" w:eastAsia="ru-RU"/>
-        </w:rPr>
-        <w:instrText xml:space="preserve"> HYPERLINK "https://byui-cse.github.io/wdd130-ww-course/week02/" </w:instrText>
-      </w:r>
-      <w:r>
-        <w:rPr>
-          <w:rFonts w:ascii="Times New Roman" w:eastAsia="Times New Roman" w:hAnsi="Times New Roman" w:cs="Times New Roman"/>
-          <w:b/>
-          <w:bCs/>
-          <w:color w:val="FFFFFF"/>
-          <w:sz w:val="24"/>
-          <w:szCs w:val="24"/>
-          <w:shd w:val="clear" w:color="auto" w:fill="000000"/>
-          <w:lang w:eastAsia="ru-RU"/>
-        </w:rPr>
-        <w:fldChar w:fldCharType="separate"/>
-      </w:r>
-      <w:r>
-        <w:rPr>
-          <w:rFonts w:ascii="Times New Roman" w:eastAsia="Times New Roman" w:hAnsi="Times New Roman" w:cs="Times New Roman"/>
-          <w:b/>
-          <w:bCs/>
-          <w:color w:val="FFFFFF"/>
-          <w:sz w:val="24"/>
-          <w:szCs w:val="24"/>
-          <w:u w:val="single"/>
-          <w:shd w:val="clear" w:color="auto" w:fill="000000"/>
-          <w:lang w:val="en-US" w:eastAsia="ru-RU"/>
-        </w:rPr>
-        <w:t>W2</w:t>
-      </w:r>
-      <w:r>
-        <w:rPr>
-          <w:rFonts w:ascii="Times New Roman" w:eastAsia="Times New Roman" w:hAnsi="Times New Roman" w:cs="Times New Roman"/>
-          <w:b/>
-          <w:bCs/>
-          <w:color w:val="FFFFFF"/>
-          <w:sz w:val="24"/>
-          <w:szCs w:val="24"/>
-          <w:shd w:val="clear" w:color="auto" w:fill="000000"/>
-          <w:lang w:eastAsia="ru-RU"/>
-        </w:rPr>
-        <w:fldChar w:fldCharType="end"/>
-      </w:r>
-      <w:r>
-        <w:rPr>
-          <w:rFonts w:ascii="Times New Roman" w:eastAsia="Times New Roman" w:hAnsi="Times New Roman" w:cs="Times New Roman"/>
-          <w:b/>
-          <w:bCs/>
-          <w:sz w:val="24"/>
-          <w:szCs w:val="24"/>
-          <w:lang w:eastAsia="ru-RU"/>
-        </w:rPr>
-        <w:fldChar w:fldCharType="begin"/>
-      </w:r>
-      <w:r>
-        <w:rPr>
-          <w:rFonts w:ascii="Times New Roman" w:eastAsia="Times New Roman" w:hAnsi="Times New Roman" w:cs="Times New Roman"/>
-          <w:b/>
-          <w:bCs/>
-          <w:sz w:val="24"/>
-          <w:szCs w:val="24"/>
-          <w:lang w:val="en-US" w:eastAsia="ru-RU"/>
-        </w:rPr>
-        <w:instrText xml:space="preserve"> HYPERLINK "https://byui-cse.github.io/wdd130-ww-course/week03/" </w:instrText>
-      </w:r>
-      <w:r>
-        <w:rPr>
-          <w:rFonts w:ascii="Times New Roman" w:eastAsia="Times New Roman" w:hAnsi="Times New Roman" w:cs="Times New Roman"/>
-          <w:b/>
-          <w:bCs/>
-          <w:sz w:val="24"/>
-          <w:szCs w:val="24"/>
-          <w:lang w:eastAsia="ru-RU"/>
-        </w:rPr>
-        <w:fldChar w:fldCharType="separate"/>
-      </w:r>
-      <w:r>
-        <w:rPr>
-          <w:rFonts w:ascii="Times New Roman" w:eastAsia="Times New Roman" w:hAnsi="Times New Roman" w:cs="Times New Roman"/>
-          <w:b/>
-          <w:bCs/>
-          <w:color w:val="000000"/>
-          <w:sz w:val="24"/>
-          <w:szCs w:val="24"/>
-          <w:u w:val="single"/>
-          <w:lang w:val="en-US" w:eastAsia="ru-RU"/>
-        </w:rPr>
-        <w:t>W3</w:t>
-      </w:r>
-      <w:r>
-        <w:rPr>
-          <w:rFonts w:ascii="Times New Roman" w:eastAsia="Times New Roman" w:hAnsi="Times New Roman" w:cs="Times New Roman"/>
-          <w:b/>
-          <w:bCs/>
-          <w:sz w:val="24"/>
-          <w:szCs w:val="24"/>
-          <w:lang w:eastAsia="ru-RU"/>
-        </w:rPr>
-        <w:fldChar w:fldCharType="end"/>
-      </w:r>
-      <w:r>
-        <w:rPr>
-          <w:rFonts w:ascii="Times New Roman" w:eastAsia="Times New Roman" w:hAnsi="Times New Roman" w:cs="Times New Roman"/>
-          <w:b/>
-          <w:bCs/>
-          <w:sz w:val="24"/>
-          <w:szCs w:val="24"/>
-          <w:lang w:eastAsia="ru-RU"/>
-        </w:rPr>
-        <w:fldChar w:fldCharType="begin"/>
-      </w:r>
-      <w:r>
-        <w:rPr>
-          <w:rFonts w:ascii="Times New Roman" w:eastAsia="Times New Roman" w:hAnsi="Times New Roman" w:cs="Times New Roman"/>
-          <w:b/>
-          <w:bCs/>
-          <w:sz w:val="24"/>
-          <w:szCs w:val="24"/>
-          <w:lang w:val="en-US" w:eastAsia="ru-RU"/>
-        </w:rPr>
-        <w:instrText xml:space="preserve"> HYPERLINK "https://byui-cse.github.io/wdd130-ww-course/week04/" </w:instrText>
-      </w:r>
-      <w:r>
-        <w:rPr>
-          <w:rFonts w:ascii="Times New Roman" w:eastAsia="Times New Roman" w:hAnsi="Times New Roman" w:cs="Times New Roman"/>
-          <w:b/>
-          <w:bCs/>
-          <w:sz w:val="24"/>
-          <w:szCs w:val="24"/>
-          <w:lang w:eastAsia="ru-RU"/>
-        </w:rPr>
-        <w:fldChar w:fldCharType="separate"/>
-      </w:r>
-      <w:r>
-        <w:rPr>
-          <w:rFonts w:ascii="Times New Roman" w:eastAsia="Times New Roman" w:hAnsi="Times New Roman" w:cs="Times New Roman"/>
-          <w:b/>
-          <w:bCs/>
-          <w:color w:val="000000"/>
-          <w:sz w:val="24"/>
-          <w:szCs w:val="24"/>
-          <w:u w:val="single"/>
-          <w:lang w:val="en-US" w:eastAsia="ru-RU"/>
-        </w:rPr>
-        <w:t>W4</w:t>
-      </w:r>
-      <w:r>
-        <w:rPr>
-          <w:rFonts w:ascii="Times New Roman" w:eastAsia="Times New Roman" w:hAnsi="Times New Roman" w:cs="Times New Roman"/>
-          <w:b/>
-          <w:bCs/>
-          <w:sz w:val="24"/>
-          <w:szCs w:val="24"/>
-          <w:lang w:eastAsia="ru-RU"/>
-        </w:rPr>
-        <w:fldChar w:fldCharType="end"/>
-      </w:r>
-      <w:r>
-        <w:rPr>
-          <w:rFonts w:ascii="Times New Roman" w:eastAsia="Times New Roman" w:hAnsi="Times New Roman" w:cs="Times New Roman"/>
-          <w:b/>
-          <w:bCs/>
-          <w:sz w:val="24"/>
-          <w:szCs w:val="24"/>
-          <w:lang w:eastAsia="ru-RU"/>
-        </w:rPr>
-        <w:fldChar w:fldCharType="begin"/>
-      </w:r>
-      <w:r>
-        <w:rPr>
-          <w:rFonts w:ascii="Times New Roman" w:eastAsia="Times New Roman" w:hAnsi="Times New Roman" w:cs="Times New Roman"/>
-          <w:b/>
-          <w:bCs/>
-          <w:sz w:val="24"/>
-          <w:szCs w:val="24"/>
-          <w:lang w:val="en-US" w:eastAsia="ru-RU"/>
-        </w:rPr>
-        <w:instrText xml:space="preserve"> HYPERLINK "https://byui-cse.github.io/wdd130-ww-course/week05/" </w:instrText>
-      </w:r>
-      <w:r>
-        <w:rPr>
-          <w:rFonts w:ascii="Times New Roman" w:eastAsia="Times New Roman" w:hAnsi="Times New Roman" w:cs="Times New Roman"/>
-          <w:b/>
-          <w:bCs/>
-          <w:sz w:val="24"/>
-          <w:szCs w:val="24"/>
-          <w:lang w:eastAsia="ru-RU"/>
-        </w:rPr>
-        <w:fldChar w:fldCharType="separate"/>
-      </w:r>
-      <w:r>
-        <w:rPr>
-          <w:rFonts w:ascii="Times New Roman" w:eastAsia="Times New Roman" w:hAnsi="Times New Roman" w:cs="Times New Roman"/>
-          <w:b/>
-          <w:bCs/>
-          <w:color w:val="000000"/>
-          <w:sz w:val="24"/>
-          <w:szCs w:val="24"/>
-          <w:u w:val="single"/>
-          <w:lang w:val="en-US" w:eastAsia="ru-RU"/>
-        </w:rPr>
-        <w:t>W5</w:t>
-      </w:r>
-      <w:r>
-        <w:rPr>
-          <w:rFonts w:ascii="Times New Roman" w:eastAsia="Times New Roman" w:hAnsi="Times New Roman" w:cs="Times New Roman"/>
-          <w:b/>
-          <w:bCs/>
-          <w:sz w:val="24"/>
-          <w:szCs w:val="24"/>
-          <w:lang w:eastAsia="ru-RU"/>
-        </w:rPr>
-        <w:fldChar w:fldCharType="end"/>
-      </w:r>
-      <w:r>
-        <w:rPr>
-          <w:rFonts w:ascii="Times New Roman" w:eastAsia="Times New Roman" w:hAnsi="Times New Roman" w:cs="Times New Roman"/>
-          <w:b/>
-          <w:bCs/>
-          <w:sz w:val="24"/>
-          <w:szCs w:val="24"/>
-          <w:lang w:eastAsia="ru-RU"/>
-        </w:rPr>
-        <w:fldChar w:fldCharType="begin"/>
-      </w:r>
-      <w:r>
-        <w:rPr>
-          <w:rFonts w:ascii="Times New Roman" w:eastAsia="Times New Roman" w:hAnsi="Times New Roman" w:cs="Times New Roman"/>
-          <w:b/>
-          <w:bCs/>
-          <w:sz w:val="24"/>
-          <w:szCs w:val="24"/>
-          <w:lang w:val="en-US" w:eastAsia="ru-RU"/>
-        </w:rPr>
-        <w:instrText xml:space="preserve"> HYPERLINK "https://byui-cse.github.io/wdd130-ww-course/week06/" </w:instrText>
-      </w:r>
-      <w:r>
-        <w:rPr>
-          <w:rFonts w:ascii="Times New Roman" w:eastAsia="Times New Roman" w:hAnsi="Times New Roman" w:cs="Times New Roman"/>
-          <w:b/>
-          <w:bCs/>
-          <w:sz w:val="24"/>
-          <w:szCs w:val="24"/>
-          <w:lang w:eastAsia="ru-RU"/>
-        </w:rPr>
-        <w:fldChar w:fldCharType="separate"/>
-      </w:r>
-      <w:r>
-        <w:rPr>
-          <w:rFonts w:ascii="Times New Roman" w:eastAsia="Times New Roman" w:hAnsi="Times New Roman" w:cs="Times New Roman"/>
-          <w:b/>
-          <w:bCs/>
-          <w:color w:val="000000"/>
-          <w:sz w:val="24"/>
-          <w:szCs w:val="24"/>
-          <w:u w:val="single"/>
-          <w:lang w:val="en-US" w:eastAsia="ru-RU"/>
-        </w:rPr>
-        <w:t>W6</w:t>
-      </w:r>
-      <w:r>
-        <w:rPr>
-          <w:rFonts w:ascii="Times New Roman" w:eastAsia="Times New Roman" w:hAnsi="Times New Roman" w:cs="Times New Roman"/>
-          <w:b/>
-          <w:bCs/>
-          <w:sz w:val="24"/>
-          <w:szCs w:val="24"/>
-          <w:lang w:eastAsia="ru-RU"/>
-        </w:rPr>
-        <w:fldChar w:fldCharType="end"/>
-      </w:r>
-      <w:r>
-        <w:rPr>
-          <w:rFonts w:ascii="Times New Roman" w:eastAsia="Times New Roman" w:hAnsi="Times New Roman" w:cs="Times New Roman"/>
-          <w:b/>
-          <w:bCs/>
-          <w:sz w:val="24"/>
-          <w:szCs w:val="24"/>
-          <w:lang w:eastAsia="ru-RU"/>
-        </w:rPr>
-        <w:fldChar w:fldCharType="begin"/>
-      </w:r>
-      <w:r>
-        <w:rPr>
-          <w:rFonts w:ascii="Times New Roman" w:eastAsia="Times New Roman" w:hAnsi="Times New Roman" w:cs="Times New Roman"/>
-          <w:b/>
-          <w:bCs/>
-          <w:sz w:val="24"/>
-          <w:szCs w:val="24"/>
-          <w:lang w:val="en-US" w:eastAsia="ru-RU"/>
-        </w:rPr>
-        <w:instrText xml:space="preserve"> HYPERLINK "https://byui-cse.github.io/wdd130-ww-course/week07/" </w:instrText>
-      </w:r>
-      <w:r>
-        <w:rPr>
-          <w:rFonts w:ascii="Times New Roman" w:eastAsia="Times New Roman" w:hAnsi="Times New Roman" w:cs="Times New Roman"/>
-          <w:b/>
-          <w:bCs/>
-          <w:sz w:val="24"/>
-          <w:szCs w:val="24"/>
-          <w:lang w:eastAsia="ru-RU"/>
-        </w:rPr>
-        <w:fldChar w:fldCharType="separate"/>
-      </w:r>
-      <w:r>
-        <w:rPr>
-          <w:rFonts w:ascii="Times New Roman" w:eastAsia="Times New Roman" w:hAnsi="Times New Roman" w:cs="Times New Roman"/>
-          <w:b/>
-          <w:bCs/>
-          <w:color w:val="000000"/>
-          <w:sz w:val="24"/>
-          <w:szCs w:val="24"/>
-          <w:u w:val="single"/>
-          <w:lang w:val="en-US" w:eastAsia="ru-RU"/>
-        </w:rPr>
-        <w:t>W7</w:t>
-      </w:r>
-      <w:r>
-        <w:rPr>
-          <w:rFonts w:ascii="Times New Roman" w:eastAsia="Times New Roman" w:hAnsi="Times New Roman" w:cs="Times New Roman"/>
-          <w:b/>
-          <w:bCs/>
-          <w:sz w:val="24"/>
-          <w:szCs w:val="24"/>
-          <w:lang w:eastAsia="ru-RU"/>
-        </w:rPr>
-        <w:fldChar w:fldCharType="end"/>
-      </w:r>
+      <w:hyperlink r:id="rId5" w:history="1">
+        <w:r>
+          <w:rPr>
+            <w:rFonts w:ascii="Times New Roman" w:eastAsia="Times New Roman" w:hAnsi="Times New Roman" w:cs="Times New Roman"/>
+            <w:b/>
+            <w:bCs/>
+            <w:color w:val="000000"/>
+            <w:sz w:val="24"/>
+            <w:szCs w:val="24"/>
+            <w:u w:val="single"/>
+            <w:lang w:val="en-US" w:eastAsia="ru-RU"/>
+          </w:rPr>
+          <w:t>Home</w:t>
+        </w:r>
+      </w:hyperlink>
+      <w:hyperlink r:id="rId6" w:history="1">
+        <w:r>
+          <w:rPr>
+            <w:rFonts w:ascii="Times New Roman" w:eastAsia="Times New Roman" w:hAnsi="Times New Roman" w:cs="Times New Roman"/>
+            <w:b/>
+            <w:bCs/>
+            <w:color w:val="000000"/>
+            <w:sz w:val="24"/>
+            <w:szCs w:val="24"/>
+            <w:u w:val="single"/>
+            <w:lang w:val="en-US" w:eastAsia="ru-RU"/>
+          </w:rPr>
+          <w:t>W1</w:t>
+        </w:r>
+      </w:hyperlink>
+      <w:hyperlink r:id="rId7" w:history="1">
+        <w:r>
+          <w:rPr>
+            <w:rFonts w:ascii="Times New Roman" w:eastAsia="Times New Roman" w:hAnsi="Times New Roman" w:cs="Times New Roman"/>
+            <w:b/>
+            <w:bCs/>
+            <w:color w:val="FFFFFF"/>
+            <w:sz w:val="24"/>
+            <w:szCs w:val="24"/>
+            <w:u w:val="single"/>
+            <w:shd w:val="clear" w:color="auto" w:fill="000000"/>
+            <w:lang w:val="en-US" w:eastAsia="ru-RU"/>
+          </w:rPr>
+          <w:t>W2</w:t>
+        </w:r>
+      </w:hyperlink>
+      <w:hyperlink r:id="rId8" w:history="1">
+        <w:r>
+          <w:rPr>
+            <w:rFonts w:ascii="Times New Roman" w:eastAsia="Times New Roman" w:hAnsi="Times New Roman" w:cs="Times New Roman"/>
+            <w:b/>
+            <w:bCs/>
+            <w:color w:val="000000"/>
+            <w:sz w:val="24"/>
+            <w:szCs w:val="24"/>
+            <w:u w:val="single"/>
+            <w:lang w:val="en-US" w:eastAsia="ru-RU"/>
+          </w:rPr>
+          <w:t>W3</w:t>
+        </w:r>
+      </w:hyperlink>
+      <w:hyperlink r:id="rId9" w:history="1">
+        <w:r>
+          <w:rPr>
+            <w:rFonts w:ascii="Times New Roman" w:eastAsia="Times New Roman" w:hAnsi="Times New Roman" w:cs="Times New Roman"/>
+            <w:b/>
+            <w:bCs/>
+            <w:color w:val="000000"/>
+            <w:sz w:val="24"/>
+            <w:szCs w:val="24"/>
+            <w:u w:val="single"/>
+            <w:lang w:val="en-US" w:eastAsia="ru-RU"/>
+          </w:rPr>
+          <w:t>W4</w:t>
+        </w:r>
+      </w:hyperlink>
+      <w:hyperlink r:id="rId10" w:history="1">
+        <w:r>
+          <w:rPr>
+            <w:rFonts w:ascii="Times New Roman" w:eastAsia="Times New Roman" w:hAnsi="Times New Roman" w:cs="Times New Roman"/>
+            <w:b/>
+            <w:bCs/>
+            <w:color w:val="000000"/>
+            <w:sz w:val="24"/>
+            <w:szCs w:val="24"/>
+            <w:u w:val="single"/>
+            <w:lang w:val="en-US" w:eastAsia="ru-RU"/>
+          </w:rPr>
+          <w:t>W5</w:t>
+        </w:r>
+      </w:hyperlink>
+      <w:hyperlink r:id="rId11" w:history="1">
+        <w:r>
+          <w:rPr>
+            <w:rFonts w:ascii="Times New Roman" w:eastAsia="Times New Roman" w:hAnsi="Times New Roman" w:cs="Times New Roman"/>
+            <w:b/>
+            <w:bCs/>
+            <w:color w:val="000000"/>
+            <w:sz w:val="24"/>
+            <w:szCs w:val="24"/>
+            <w:u w:val="single"/>
+            <w:lang w:val="en-US" w:eastAsia="ru-RU"/>
+          </w:rPr>
+          <w:t>W6</w:t>
+        </w:r>
+      </w:hyperlink>
+      <w:hyperlink r:id="rId12" w:history="1">
+        <w:r>
+          <w:rPr>
+            <w:rFonts w:ascii="Times New Roman" w:eastAsia="Times New Roman" w:hAnsi="Times New Roman" w:cs="Times New Roman"/>
+            <w:b/>
+            <w:bCs/>
+            <w:color w:val="000000"/>
+            <w:sz w:val="24"/>
+            <w:szCs w:val="24"/>
+            <w:u w:val="single"/>
+            <w:lang w:val="en-US" w:eastAsia="ru-RU"/>
+          </w:rPr>
+          <w:t>W7</w:t>
+        </w:r>
+      </w:hyperlink>
     </w:p>
     <w:p>
       <w:pPr>
@@ -777,53 +433,19 @@
         </w:rPr>
         <w:t> </w:t>
       </w:r>
-      <w:r>
-        <w:rPr>
-          <w:rFonts w:ascii="Times New Roman" w:eastAsia="Times New Roman" w:hAnsi="Times New Roman" w:cs="Times New Roman"/>
-          <w:sz w:val="24"/>
-          <w:szCs w:val="24"/>
-          <w:lang w:eastAsia="ru-RU"/>
-        </w:rPr>
-        <w:fldChar w:fldCharType="begin"/>
-      </w:r>
-      <w:r>
-        <w:rPr>
-          <w:rFonts w:ascii="Times New Roman" w:eastAsia="Times New Roman" w:hAnsi="Times New Roman" w:cs="Times New Roman"/>
-          <w:sz w:val="24"/>
-          <w:szCs w:val="24"/>
-          <w:lang w:val="en-US" w:eastAsia="ru-RU"/>
-        </w:rPr>
-        <w:instrText xml:space="preserve"> HYPERLINK "https://www.youtube.com/embed/Np1FuPKLb3E" \t "_blank" </w:instrText>
-      </w:r>
-      <w:r>
-        <w:rPr>
-          <w:rFonts w:ascii="Times New Roman" w:eastAsia="Times New Roman" w:hAnsi="Times New Roman" w:cs="Times New Roman"/>
-          <w:sz w:val="24"/>
-          <w:szCs w:val="24"/>
-          <w:lang w:eastAsia="ru-RU"/>
-        </w:rPr>
-        <w:fldChar w:fldCharType="separate"/>
-      </w:r>
-      <w:r>
-        <w:rPr>
-          <w:rFonts w:ascii="Times New Roman" w:eastAsia="Times New Roman" w:hAnsi="Times New Roman" w:cs="Times New Roman"/>
-          <w:color w:val="0000FF"/>
-          <w:sz w:val="24"/>
-          <w:szCs w:val="24"/>
-          <w:u w:val="single"/>
-          <w:lang w:val="en-US" w:eastAsia="ru-RU"/>
-        </w:rPr>
-        <w:t>The Box Model</w:t>
-      </w:r>
-      <w:r>
-        <w:rPr>
-          <w:rFonts w:ascii="Times New Roman" w:eastAsia="Times New Roman" w:hAnsi="Times New Roman" w:cs="Times New Roman"/>
-          <w:sz w:val="24"/>
-          <w:szCs w:val="24"/>
-          <w:lang w:eastAsia="ru-RU"/>
-        </w:rPr>
-        <w:fldChar w:fldCharType="end"/>
-      </w:r>
+      <w:hyperlink r:id="rId13" w:tgtFrame="_blank" w:history="1">
+        <w:r>
+          <w:rPr>
+            <w:rFonts w:ascii="Times New Roman" w:eastAsia="Times New Roman" w:hAnsi="Times New Roman" w:cs="Times New Roman"/>
+            <w:color w:val="0000FF"/>
+            <w:sz w:val="24"/>
+            <w:szCs w:val="24"/>
+            <w:u w:val="single"/>
+            <w:lang w:val="en-US" w:eastAsia="ru-RU"/>
+          </w:rPr>
+          <w:t>The Box Model</w:t>
+        </w:r>
+      </w:hyperlink>
       <w:r>
         <w:rPr>
           <w:rFonts w:ascii="Times New Roman" w:eastAsia="Times New Roman" w:hAnsi="Times New Roman" w:cs="Times New Roman"/>
@@ -833,57 +455,19 @@
         </w:rPr>
         <w:t> | (5:19 mins, </w:t>
       </w:r>
-      <w:proofErr w:type="spellStart"/>
-      <w:r>
-        <w:rPr>
-          <w:rFonts w:ascii="Times New Roman" w:eastAsia="Times New Roman" w:hAnsi="Times New Roman" w:cs="Times New Roman"/>
-          <w:sz w:val="24"/>
-          <w:szCs w:val="24"/>
-          <w:lang w:eastAsia="ru-RU"/>
-        </w:rPr>
-        <w:fldChar w:fldCharType="begin"/>
-      </w:r>
-      <w:proofErr w:type="spellEnd"/>
-      <w:r>
-        <w:rPr>
-          <w:rFonts w:ascii="Times New Roman" w:eastAsia="Times New Roman" w:hAnsi="Times New Roman" w:cs="Times New Roman"/>
-          <w:sz w:val="24"/>
-          <w:szCs w:val="24"/>
-          <w:lang w:val="en-US" w:eastAsia="ru-RU"/>
-        </w:rPr>
-        <w:instrText xml:space="preserve"> HYPERLINK "https://byui-wdd.github.io/wdd130/text/box_model.pdf" \t "_blank" </w:instrText>
-      </w:r>
-      <w:proofErr w:type="spellStart"/>
-      <w:r>
-        <w:rPr>
-          <w:rFonts w:ascii="Times New Roman" w:eastAsia="Times New Roman" w:hAnsi="Times New Roman" w:cs="Times New Roman"/>
-          <w:sz w:val="24"/>
-          <w:szCs w:val="24"/>
-          <w:lang w:eastAsia="ru-RU"/>
-        </w:rPr>
-        <w:fldChar w:fldCharType="separate"/>
-      </w:r>
-      <w:proofErr w:type="spellEnd"/>
-      <w:r>
-        <w:rPr>
-          <w:rFonts w:ascii="Times New Roman" w:eastAsia="Times New Roman" w:hAnsi="Times New Roman" w:cs="Times New Roman"/>
-          <w:color w:val="0000FF"/>
-          <w:sz w:val="24"/>
-          <w:szCs w:val="24"/>
-          <w:u w:val="single"/>
-          <w:lang w:val="en-US" w:eastAsia="ru-RU"/>
-        </w:rPr>
-        <w:t>Transcript</w:t>
-      </w:r>
-      <w:r>
-        <w:rPr>
-          <w:rFonts w:ascii="Times New Roman" w:eastAsia="Times New Roman" w:hAnsi="Times New Roman" w:cs="Times New Roman"/>
-          <w:sz w:val="24"/>
-          <w:szCs w:val="24"/>
-          <w:lang w:eastAsia="ru-RU"/>
-        </w:rPr>
-        <w:fldChar w:fldCharType="end"/>
-      </w:r>
+      <w:hyperlink r:id="rId14" w:tgtFrame="_blank" w:history="1">
+        <w:r>
+          <w:rPr>
+            <w:rFonts w:ascii="Times New Roman" w:eastAsia="Times New Roman" w:hAnsi="Times New Roman" w:cs="Times New Roman"/>
+            <w:color w:val="0000FF"/>
+            <w:sz w:val="24"/>
+            <w:szCs w:val="24"/>
+            <w:u w:val="single"/>
+            <w:lang w:val="en-US" w:eastAsia="ru-RU"/>
+          </w:rPr>
+          <w:t>Transcript</w:t>
+        </w:r>
+      </w:hyperlink>
       <w:r>
         <w:rPr>
           <w:rFonts w:ascii="Times New Roman" w:eastAsia="Times New Roman" w:hAnsi="Times New Roman" w:cs="Times New Roman"/>
@@ -928,7 +512,7 @@
         </w:rPr>
         <w:t>: </w:t>
       </w:r>
-      <w:hyperlink r:id="rId5" w:history="1">
+      <w:hyperlink r:id="rId15" w:history="1">
         <w:r>
           <w:rPr>
             <w:rFonts w:ascii="Times New Roman" w:eastAsia="Times New Roman" w:hAnsi="Times New Roman" w:cs="Times New Roman"/>
@@ -1071,7 +655,7 @@
                     </pic:cNvPicPr>
                   </pic:nvPicPr>
                   <pic:blipFill>
-                    <a:blip r:embed="rId6">
+                    <a:blip r:embed="rId16">
                       <a:extLst>
                         <a:ext uri="{28A0092B-C50C-407E-A947-70E740481C1C}">
                           <a14:useLocalDpi xmlns:a14="http://schemas.microsoft.com/office/drawing/2010/main" val="0"/>
@@ -1204,7 +788,29 @@
           <w:szCs w:val="24"/>
           <w:lang w:val="en-US" w:eastAsia="ru-RU"/>
         </w:rPr>
-        <w:t>Margin: This the the area outside of the border and can extend beyond the physical characters of the box model.</w:t>
+        <w:t xml:space="preserve">Margin: This the </w:t>
+      </w:r>
+      <w:proofErr w:type="spellStart"/>
+      <w:r>
+        <w:rPr>
+          <w:rFonts w:ascii="Times New Roman" w:eastAsia="Times New Roman" w:hAnsi="Times New Roman" w:cs="Times New Roman"/>
+          <w:color w:val="000000"/>
+          <w:sz w:val="24"/>
+          <w:szCs w:val="24"/>
+          <w:lang w:val="en-US" w:eastAsia="ru-RU"/>
+        </w:rPr>
+        <w:t>the</w:t>
+      </w:r>
+      <w:proofErr w:type="spellEnd"/>
+      <w:r>
+        <w:rPr>
+          <w:rFonts w:ascii="Times New Roman" w:eastAsia="Times New Roman" w:hAnsi="Times New Roman" w:cs="Times New Roman"/>
+          <w:color w:val="000000"/>
+          <w:sz w:val="24"/>
+          <w:szCs w:val="24"/>
+          <w:lang w:val="en-US" w:eastAsia="ru-RU"/>
+        </w:rPr>
+        <w:t xml:space="preserve"> area outside of the border and can extend beyond the physical characters of the box model.</w:t>
       </w:r>
     </w:p>
     <w:p>
@@ -3394,6 +3000,8 @@
               </w:rPr>
               <w:t xml:space="preserve"> solid </w:t>
             </w:r>
+            <w:proofErr w:type="spellStart"/>
+            <w:proofErr w:type="gramStart"/>
             <w:r>
               <w:rPr>
                 <w:rFonts w:ascii="Courier New" w:eastAsia="Times New Roman" w:hAnsi="Courier New" w:cs="Courier New"/>
@@ -3405,6 +3013,7 @@
               </w:rPr>
               <w:t>rgb</w:t>
             </w:r>
+            <w:proofErr w:type="spellEnd"/>
             <w:r>
               <w:rPr>
                 <w:rFonts w:ascii="Courier New" w:eastAsia="Times New Roman" w:hAnsi="Courier New" w:cs="Courier New"/>
@@ -3416,6 +3025,7 @@
               </w:rPr>
               <w:t>(</w:t>
             </w:r>
+            <w:proofErr w:type="gramEnd"/>
             <w:r>
               <w:rPr>
                 <w:rFonts w:ascii="Courier New" w:eastAsia="Times New Roman" w:hAnsi="Courier New" w:cs="Courier New"/>
@@ -3523,7 +3133,27 @@
                 <w:szCs w:val="20"/>
                 <w:lang w:val="en-US" w:eastAsia="ru-RU"/>
               </w:rPr>
-              <w:t xml:space="preserve">This applies a 1 pixel border around the element with a solid line and a color that match the background of the containing/parent element. </w:t>
+              <w:t xml:space="preserve">This applies a </w:t>
+            </w:r>
+            <w:proofErr w:type="gramStart"/>
+            <w:r>
+              <w:rPr>
+                <w:rFonts w:ascii="Times New Roman" w:eastAsia="Times New Roman" w:hAnsi="Times New Roman" w:cs="Times New Roman"/>
+                <w:sz w:val="20"/>
+                <w:szCs w:val="20"/>
+                <w:lang w:val="en-US" w:eastAsia="ru-RU"/>
+              </w:rPr>
+              <w:t>1 pixel</w:t>
+            </w:r>
+            <w:proofErr w:type="gramEnd"/>
+            <w:r>
+              <w:rPr>
+                <w:rFonts w:ascii="Times New Roman" w:eastAsia="Times New Roman" w:hAnsi="Times New Roman" w:cs="Times New Roman"/>
+                <w:sz w:val="20"/>
+                <w:szCs w:val="20"/>
+                <w:lang w:val="en-US" w:eastAsia="ru-RU"/>
+              </w:rPr>
+              <w:t xml:space="preserve"> border around the element with a solid line and a color that match the background of the containing/parent element. </w:t>
             </w:r>
             <w:r>
               <w:rPr>
@@ -3979,7 +3609,29 @@
           <w:szCs w:val="24"/>
           <w:lang w:val="en-US" w:eastAsia="ru-RU"/>
         </w:rPr>
-        <w:t> section.Check Your Understanding</w:t>
+        <w:t> </w:t>
+      </w:r>
+      <w:proofErr w:type="spellStart"/>
+      <w:proofErr w:type="gramStart"/>
+      <w:r>
+        <w:rPr>
+          <w:rFonts w:ascii="Times New Roman" w:eastAsia="Times New Roman" w:hAnsi="Times New Roman" w:cs="Times New Roman"/>
+          <w:sz w:val="24"/>
+          <w:szCs w:val="24"/>
+          <w:lang w:val="en-US" w:eastAsia="ru-RU"/>
+        </w:rPr>
+        <w:t>section.Check</w:t>
+      </w:r>
+      <w:proofErr w:type="spellEnd"/>
+      <w:proofErr w:type="gramEnd"/>
+      <w:r>
+        <w:rPr>
+          <w:rFonts w:ascii="Times New Roman" w:eastAsia="Times New Roman" w:hAnsi="Times New Roman" w:cs="Times New Roman"/>
+          <w:sz w:val="24"/>
+          <w:szCs w:val="24"/>
+          <w:lang w:val="en-US" w:eastAsia="ru-RU"/>
+        </w:rPr>
+        <w:t xml:space="preserve"> Your Understanding</w:t>
       </w:r>
     </w:p>
     <w:p>
@@ -4044,6 +3696,7 @@
         </w:rPr>
         <w:t xml:space="preserve"> </w:t>
       </w:r>
+      <w:proofErr w:type="spellStart"/>
       <w:r>
         <w:rPr>
           <w:rFonts w:ascii="Courier New" w:eastAsia="Times New Roman" w:hAnsi="Courier New" w:cs="Courier New"/>
@@ -4055,6 +3708,7 @@
         </w:rPr>
         <w:t>rel</w:t>
       </w:r>
+      <w:proofErr w:type="spellEnd"/>
       <w:r>
         <w:rPr>
           <w:rFonts w:ascii="Courier New" w:eastAsia="Times New Roman" w:hAnsi="Courier New" w:cs="Courier New"/>
@@ -4088,6 +3742,7 @@
         </w:rPr>
         <w:t xml:space="preserve"> </w:t>
       </w:r>
+      <w:proofErr w:type="spellStart"/>
       <w:r>
         <w:rPr>
           <w:rFonts w:ascii="Courier New" w:eastAsia="Times New Roman" w:hAnsi="Courier New" w:cs="Courier New"/>
@@ -4099,6 +3754,7 @@
         </w:rPr>
         <w:t>href</w:t>
       </w:r>
+      <w:proofErr w:type="spellEnd"/>
       <w:r>
         <w:rPr>
           <w:rFonts w:ascii="Courier New" w:eastAsia="Times New Roman" w:hAnsi="Courier New" w:cs="Courier New"/>
@@ -4154,7 +3810,27 @@
           <w:szCs w:val="24"/>
           <w:lang w:val="en-US" w:eastAsia="ru-RU"/>
         </w:rPr>
-        <w:t>Copy the HTML from the HTML section of the following CodePen into your </w:t>
+        <w:t xml:space="preserve">Copy the HTML from the HTML section of the following </w:t>
+      </w:r>
+      <w:proofErr w:type="spellStart"/>
+      <w:r>
+        <w:rPr>
+          <w:rFonts w:ascii="Times New Roman" w:eastAsia="Times New Roman" w:hAnsi="Times New Roman" w:cs="Times New Roman"/>
+          <w:sz w:val="24"/>
+          <w:szCs w:val="24"/>
+          <w:lang w:val="en-US" w:eastAsia="ru-RU"/>
+        </w:rPr>
+        <w:t>CodePen</w:t>
+      </w:r>
+      <w:proofErr w:type="spellEnd"/>
+      <w:r>
+        <w:rPr>
+          <w:rFonts w:ascii="Times New Roman" w:eastAsia="Times New Roman" w:hAnsi="Times New Roman" w:cs="Times New Roman"/>
+          <w:sz w:val="24"/>
+          <w:szCs w:val="24"/>
+          <w:lang w:val="en-US" w:eastAsia="ru-RU"/>
+        </w:rPr>
+        <w:t xml:space="preserve"> into your </w:t>
       </w:r>
       <w:r>
         <w:rPr>
@@ -4186,68 +3862,32 @@
         <w:br/>
         <w:t>You will have to add the minimum HTML outer structure to make this work. </w:t>
       </w:r>
-      <w:proofErr w:type="spellStart"/>
-      <w:r>
-        <w:rPr>
-          <w:rFonts w:ascii="Times New Roman" w:eastAsia="Times New Roman" w:hAnsi="Times New Roman" w:cs="Times New Roman"/>
-          <w:sz w:val="24"/>
-          <w:szCs w:val="24"/>
-          <w:lang w:eastAsia="ru-RU"/>
-        </w:rPr>
-        <w:fldChar w:fldCharType="begin"/>
-      </w:r>
-      <w:proofErr w:type="spellEnd"/>
-      <w:r>
-        <w:rPr>
-          <w:rFonts w:ascii="Times New Roman" w:eastAsia="Times New Roman" w:hAnsi="Times New Roman" w:cs="Times New Roman"/>
-          <w:sz w:val="24"/>
-          <w:szCs w:val="24"/>
-          <w:lang w:val="en-US" w:eastAsia="ru-RU"/>
-        </w:rPr>
-        <w:instrText xml:space="preserve"> HYPERLINK "https://codepen.io/blazzard-jason/pen/qByVMpK" \t "_blank" </w:instrText>
-      </w:r>
-      <w:proofErr w:type="spellStart"/>
-      <w:r>
-        <w:rPr>
-          <w:rFonts w:ascii="Times New Roman" w:eastAsia="Times New Roman" w:hAnsi="Times New Roman" w:cs="Times New Roman"/>
-          <w:sz w:val="24"/>
-          <w:szCs w:val="24"/>
-          <w:lang w:eastAsia="ru-RU"/>
-        </w:rPr>
-        <w:fldChar w:fldCharType="separate"/>
-      </w:r>
-      <w:r>
-        <w:rPr>
-          <w:rFonts w:ascii="Times New Roman" w:eastAsia="Times New Roman" w:hAnsi="Times New Roman" w:cs="Times New Roman"/>
-          <w:color w:val="0000FF"/>
-          <w:sz w:val="24"/>
-          <w:szCs w:val="24"/>
-          <w:u w:val="single"/>
-          <w:lang w:eastAsia="ru-RU"/>
-        </w:rPr>
-        <w:t>CodePen</w:t>
-      </w:r>
-      <w:proofErr w:type="spellEnd"/>
-      <w:r>
-        <w:rPr>
-          <w:rFonts w:ascii="Times New Roman" w:eastAsia="Times New Roman" w:hAnsi="Times New Roman" w:cs="Times New Roman"/>
-          <w:color w:val="0000FF"/>
-          <w:sz w:val="24"/>
-          <w:szCs w:val="24"/>
-          <w:u w:val="single"/>
-          <w:lang w:eastAsia="ru-RU"/>
-        </w:rPr>
-        <w:t xml:space="preserve"> - Box Model Start</w:t>
-      </w:r>
-      <w:r>
-        <w:rPr>
-          <w:rFonts w:ascii="Times New Roman" w:eastAsia="Times New Roman" w:hAnsi="Times New Roman" w:cs="Times New Roman"/>
-          <w:sz w:val="24"/>
-          <w:szCs w:val="24"/>
-          <w:lang w:eastAsia="ru-RU"/>
-        </w:rPr>
-        <w:fldChar w:fldCharType="end"/>
-      </w:r>
+      <w:hyperlink r:id="rId17" w:tgtFrame="_blank" w:history="1">
+        <w:proofErr w:type="spellStart"/>
+        <w:r>
+          <w:rPr>
+            <w:rFonts w:ascii="Times New Roman" w:eastAsia="Times New Roman" w:hAnsi="Times New Roman" w:cs="Times New Roman"/>
+            <w:color w:val="0000FF"/>
+            <w:sz w:val="24"/>
+            <w:szCs w:val="24"/>
+            <w:u w:val="single"/>
+            <w:lang w:eastAsia="ru-RU"/>
+          </w:rPr>
+          <w:t>CodePen</w:t>
+        </w:r>
+        <w:proofErr w:type="spellEnd"/>
+        <w:r>
+          <w:rPr>
+            <w:rFonts w:ascii="Times New Roman" w:eastAsia="Times New Roman" w:hAnsi="Times New Roman" w:cs="Times New Roman"/>
+            <w:color w:val="0000FF"/>
+            <w:sz w:val="24"/>
+            <w:szCs w:val="24"/>
+            <w:u w:val="single"/>
+            <w:lang w:eastAsia="ru-RU"/>
+          </w:rPr>
+          <w:t xml:space="preserve"> - Box Model Start</w:t>
+        </w:r>
+      </w:hyperlink>
     </w:p>
     <w:p>
       <w:pPr>
@@ -4295,7 +3935,27 @@
           <w:szCs w:val="24"/>
           <w:lang w:val="en-US" w:eastAsia="ru-RU"/>
         </w:rPr>
-        <w:t>Now copy the CSS selectors from the CSS section of the given CodePen into </w:t>
+        <w:t xml:space="preserve">Now copy the CSS selectors from the CSS section of the given </w:t>
+      </w:r>
+      <w:proofErr w:type="spellStart"/>
+      <w:r>
+        <w:rPr>
+          <w:rFonts w:ascii="Times New Roman" w:eastAsia="Times New Roman" w:hAnsi="Times New Roman" w:cs="Times New Roman"/>
+          <w:sz w:val="24"/>
+          <w:szCs w:val="24"/>
+          <w:lang w:val="en-US" w:eastAsia="ru-RU"/>
+        </w:rPr>
+        <w:t>CodePen</w:t>
+      </w:r>
+      <w:proofErr w:type="spellEnd"/>
+      <w:r>
+        <w:rPr>
+          <w:rFonts w:ascii="Times New Roman" w:eastAsia="Times New Roman" w:hAnsi="Times New Roman" w:cs="Times New Roman"/>
+          <w:sz w:val="24"/>
+          <w:szCs w:val="24"/>
+          <w:lang w:val="en-US" w:eastAsia="ru-RU"/>
+        </w:rPr>
+        <w:t xml:space="preserve"> into </w:t>
       </w:r>
       <w:r>
         <w:rPr>
@@ -4339,7 +3999,47 @@
           <w:szCs w:val="24"/>
           <w:lang w:val="en-US" w:eastAsia="ru-RU"/>
         </w:rPr>
-        <w:t xml:space="preserve">Use the CSS selectors to style the HTML elements to match the image below using box model concepts for the .callout class, img, blockquote, and cite elements. </w:t>
+        <w:t xml:space="preserve">Use the CSS selectors to style the HTML elements to match the image below using box model concepts for </w:t>
+      </w:r>
+      <w:proofErr w:type="gramStart"/>
+      <w:r>
+        <w:rPr>
+          <w:rFonts w:ascii="Times New Roman" w:eastAsia="Times New Roman" w:hAnsi="Times New Roman" w:cs="Times New Roman"/>
+          <w:sz w:val="24"/>
+          <w:szCs w:val="24"/>
+          <w:lang w:val="en-US" w:eastAsia="ru-RU"/>
+        </w:rPr>
+        <w:t>the .callout</w:t>
+      </w:r>
+      <w:proofErr w:type="gramEnd"/>
+      <w:r>
+        <w:rPr>
+          <w:rFonts w:ascii="Times New Roman" w:eastAsia="Times New Roman" w:hAnsi="Times New Roman" w:cs="Times New Roman"/>
+          <w:sz w:val="24"/>
+          <w:szCs w:val="24"/>
+          <w:lang w:val="en-US" w:eastAsia="ru-RU"/>
+        </w:rPr>
+        <w:t xml:space="preserve"> class, </w:t>
+      </w:r>
+      <w:proofErr w:type="spellStart"/>
+      <w:r>
+        <w:rPr>
+          <w:rFonts w:ascii="Times New Roman" w:eastAsia="Times New Roman" w:hAnsi="Times New Roman" w:cs="Times New Roman"/>
+          <w:sz w:val="24"/>
+          <w:szCs w:val="24"/>
+          <w:lang w:val="en-US" w:eastAsia="ru-RU"/>
+        </w:rPr>
+        <w:t>img</w:t>
+      </w:r>
+      <w:proofErr w:type="spellEnd"/>
+      <w:r>
+        <w:rPr>
+          <w:rFonts w:ascii="Times New Roman" w:eastAsia="Times New Roman" w:hAnsi="Times New Roman" w:cs="Times New Roman"/>
+          <w:sz w:val="24"/>
+          <w:szCs w:val="24"/>
+          <w:lang w:val="en-US" w:eastAsia="ru-RU"/>
+        </w:rPr>
+        <w:t xml:space="preserve">, blockquote, and cite elements. </w:t>
       </w:r>
       <w:r>
         <w:rPr>
@@ -4911,7 +4611,7 @@
                     </pic:cNvPicPr>
                   </pic:nvPicPr>
                   <pic:blipFill>
-                    <a:blip r:embed="rId7">
+                    <a:blip r:embed="rId18">
                       <a:extLst>
                         <a:ext uri="{28A0092B-C50C-407E-A947-70E740481C1C}">
                           <a14:useLocalDpi xmlns:a14="http://schemas.microsoft.com/office/drawing/2010/main" val="0"/>
@@ -5044,62 +4744,39 @@
           <w:lang w:val="en-US" w:eastAsia="ru-RU"/>
         </w:rPr>
       </w:pPr>
-      <w:r>
-        <w:rPr>
-          <w:rFonts w:ascii="Times New Roman" w:eastAsia="Times New Roman" w:hAnsi="Times New Roman" w:cs="Times New Roman"/>
-          <w:sz w:val="24"/>
-          <w:szCs w:val="24"/>
-          <w:lang w:val="en-US" w:eastAsia="ru-RU"/>
-        </w:rPr>
-        <w:t>CodePen - </w:t>
-      </w:r>
-      <w:r>
-        <w:rPr>
-          <w:rFonts w:ascii="Times New Roman" w:eastAsia="Times New Roman" w:hAnsi="Times New Roman" w:cs="Times New Roman"/>
-          <w:sz w:val="24"/>
-          <w:szCs w:val="24"/>
-          <w:lang w:eastAsia="ru-RU"/>
-        </w:rPr>
-        <w:fldChar w:fldCharType="begin"/>
-      </w:r>
-      <w:r>
-        <w:rPr>
-          <w:rFonts w:ascii="Times New Roman" w:eastAsia="Times New Roman" w:hAnsi="Times New Roman" w:cs="Times New Roman"/>
-          <w:sz w:val="24"/>
-          <w:szCs w:val="24"/>
-          <w:lang w:val="en-US" w:eastAsia="ru-RU"/>
-        </w:rPr>
-        <w:instrText xml:space="preserve"> HYPERLINK "https://codepen.io/blazzard-jason/pen/wvxPExK" \t "_blank" </w:instrText>
-      </w:r>
-      <w:r>
-        <w:rPr>
-          <w:rFonts w:ascii="Times New Roman" w:eastAsia="Times New Roman" w:hAnsi="Times New Roman" w:cs="Times New Roman"/>
-          <w:sz w:val="24"/>
-          <w:szCs w:val="24"/>
-          <w:lang w:eastAsia="ru-RU"/>
-        </w:rPr>
-        <w:fldChar w:fldCharType="separate"/>
-      </w:r>
-      <w:r>
-        <w:rPr>
-          <w:rFonts w:ascii="Times New Roman" w:eastAsia="Times New Roman" w:hAnsi="Times New Roman" w:cs="Times New Roman"/>
-          <w:color w:val="0000FF"/>
-          <w:sz w:val="24"/>
-          <w:szCs w:val="24"/>
-          <w:u w:val="single"/>
-          <w:lang w:val="en-US" w:eastAsia="ru-RU"/>
-        </w:rPr>
-        <w:t>Box Model Activity - Example Solution</w:t>
-      </w:r>
-      <w:r>
-        <w:rPr>
-          <w:rFonts w:ascii="Times New Roman" w:eastAsia="Times New Roman" w:hAnsi="Times New Roman" w:cs="Times New Roman"/>
-          <w:sz w:val="24"/>
-          <w:szCs w:val="24"/>
-          <w:lang w:eastAsia="ru-RU"/>
-        </w:rPr>
-        <w:fldChar w:fldCharType="end"/>
-      </w:r>
+      <w:proofErr w:type="spellStart"/>
+      <w:r>
+        <w:rPr>
+          <w:rFonts w:ascii="Times New Roman" w:eastAsia="Times New Roman" w:hAnsi="Times New Roman" w:cs="Times New Roman"/>
+          <w:sz w:val="24"/>
+          <w:szCs w:val="24"/>
+          <w:lang w:val="en-US" w:eastAsia="ru-RU"/>
+        </w:rPr>
+        <w:t>CodePen</w:t>
+      </w:r>
+      <w:proofErr w:type="spellEnd"/>
+      <w:r>
+        <w:rPr>
+          <w:rFonts w:ascii="Times New Roman" w:eastAsia="Times New Roman" w:hAnsi="Times New Roman" w:cs="Times New Roman"/>
+          <w:sz w:val="24"/>
+          <w:szCs w:val="24"/>
+          <w:lang w:val="en-US" w:eastAsia="ru-RU"/>
+        </w:rPr>
+        <w:t xml:space="preserve"> - </w:t>
+      </w:r>
+      <w:hyperlink r:id="rId19" w:tgtFrame="_blank" w:history="1">
+        <w:r>
+          <w:rPr>
+            <w:rFonts w:ascii="Times New Roman" w:eastAsia="Times New Roman" w:hAnsi="Times New Roman" w:cs="Times New Roman"/>
+            <w:color w:val="0000FF"/>
+            <w:sz w:val="24"/>
+            <w:szCs w:val="24"/>
+            <w:u w:val="single"/>
+            <w:lang w:val="en-US" w:eastAsia="ru-RU"/>
+          </w:rPr>
+          <w:t>Box Model Activity - Example Solution</w:t>
+        </w:r>
+      </w:hyperlink>
     </w:p>
     <w:p>
       <w:pPr>
@@ -5218,7 +4895,29 @@
           <w:szCs w:val="24"/>
           <w:lang w:val="en-US" w:eastAsia="ru-RU"/>
         </w:rPr>
-        <w:t> element. There is nothing special about these elements except their semantic names and maybe, default styling by the browser. Otherwise they behave and look like any other element.</w:t>
+        <w:t xml:space="preserve"> element. There is nothing special about these elements except their semantic names and maybe, default styling by the browser. </w:t>
+      </w:r>
+      <w:proofErr w:type="gramStart"/>
+      <w:r>
+        <w:rPr>
+          <w:rFonts w:ascii="Times New Roman" w:eastAsia="Times New Roman" w:hAnsi="Times New Roman" w:cs="Times New Roman"/>
+          <w:color w:val="000000"/>
+          <w:sz w:val="24"/>
+          <w:szCs w:val="24"/>
+          <w:lang w:val="en-US" w:eastAsia="ru-RU"/>
+        </w:rPr>
+        <w:t>Otherwise</w:t>
+      </w:r>
+      <w:proofErr w:type="gramEnd"/>
+      <w:r>
+        <w:rPr>
+          <w:rFonts w:ascii="Times New Roman" w:eastAsia="Times New Roman" w:hAnsi="Times New Roman" w:cs="Times New Roman"/>
+          <w:color w:val="000000"/>
+          <w:sz w:val="24"/>
+          <w:szCs w:val="24"/>
+          <w:lang w:val="en-US" w:eastAsia="ru-RU"/>
+        </w:rPr>
+        <w:t xml:space="preserve"> they behave and look like any other element.</w:t>
       </w:r>
     </w:p>
     <w:p>
@@ -5344,57 +5043,19 @@
         </w:rPr>
         <w:t> </w:t>
       </w:r>
-      <w:proofErr w:type="spellStart"/>
-      <w:r>
-        <w:rPr>
-          <w:rFonts w:ascii="Times New Roman" w:eastAsia="Times New Roman" w:hAnsi="Times New Roman" w:cs="Times New Roman"/>
-          <w:sz w:val="24"/>
-          <w:szCs w:val="24"/>
-          <w:lang w:eastAsia="ru-RU"/>
-        </w:rPr>
-        <w:fldChar w:fldCharType="begin"/>
-      </w:r>
-      <w:proofErr w:type="spellEnd"/>
-      <w:r>
-        <w:rPr>
-          <w:rFonts w:ascii="Times New Roman" w:eastAsia="Times New Roman" w:hAnsi="Times New Roman" w:cs="Times New Roman"/>
-          <w:sz w:val="24"/>
-          <w:szCs w:val="24"/>
-          <w:lang w:val="en-US" w:eastAsia="ru-RU"/>
-        </w:rPr>
-        <w:instrText xml:space="preserve"> HYPERLINK "https://video.byui.edu/media/t/1_z86dcjad" \t "_blank" </w:instrText>
-      </w:r>
-      <w:proofErr w:type="spellStart"/>
-      <w:r>
-        <w:rPr>
-          <w:rFonts w:ascii="Times New Roman" w:eastAsia="Times New Roman" w:hAnsi="Times New Roman" w:cs="Times New Roman"/>
-          <w:sz w:val="24"/>
-          <w:szCs w:val="24"/>
-          <w:lang w:eastAsia="ru-RU"/>
-        </w:rPr>
-        <w:fldChar w:fldCharType="separate"/>
-      </w:r>
-      <w:proofErr w:type="spellEnd"/>
-      <w:r>
-        <w:rPr>
-          <w:rFonts w:ascii="Times New Roman" w:eastAsia="Times New Roman" w:hAnsi="Times New Roman" w:cs="Times New Roman"/>
-          <w:color w:val="0000FF"/>
-          <w:sz w:val="24"/>
-          <w:szCs w:val="24"/>
-          <w:u w:val="single"/>
-          <w:lang w:val="en-US" w:eastAsia="ru-RU"/>
-        </w:rPr>
-        <w:t>Activity Walkthrough</w:t>
-      </w:r>
-      <w:r>
-        <w:rPr>
-          <w:rFonts w:ascii="Times New Roman" w:eastAsia="Times New Roman" w:hAnsi="Times New Roman" w:cs="Times New Roman"/>
-          <w:sz w:val="24"/>
-          <w:szCs w:val="24"/>
-          <w:lang w:eastAsia="ru-RU"/>
-        </w:rPr>
-        <w:fldChar w:fldCharType="end"/>
-      </w:r>
+      <w:hyperlink r:id="rId20" w:tgtFrame="_blank" w:history="1">
+        <w:r>
+          <w:rPr>
+            <w:rFonts w:ascii="Times New Roman" w:eastAsia="Times New Roman" w:hAnsi="Times New Roman" w:cs="Times New Roman"/>
+            <w:color w:val="0000FF"/>
+            <w:sz w:val="24"/>
+            <w:szCs w:val="24"/>
+            <w:u w:val="single"/>
+            <w:lang w:val="en-US" w:eastAsia="ru-RU"/>
+          </w:rPr>
+          <w:t>Activity Walkthrough</w:t>
+        </w:r>
+      </w:hyperlink>
       <w:r>
         <w:rPr>
           <w:rFonts w:ascii="Times New Roman" w:eastAsia="Times New Roman" w:hAnsi="Times New Roman" w:cs="Times New Roman"/>
@@ -5629,57 +5290,19 @@
           <w:lang w:val="en-US" w:eastAsia="ru-RU"/>
         </w:rPr>
       </w:pPr>
-      <w:r>
-        <w:rPr>
-          <w:rFonts w:ascii="Times New Roman" w:eastAsia="Times New Roman" w:hAnsi="Times New Roman" w:cs="Times New Roman"/>
-          <w:color w:val="000000"/>
-          <w:sz w:val="24"/>
-          <w:szCs w:val="24"/>
-          <w:lang w:eastAsia="ru-RU"/>
-        </w:rPr>
-        <w:fldChar w:fldCharType="begin"/>
-      </w:r>
-      <w:r>
-        <w:rPr>
-          <w:rFonts w:ascii="Times New Roman" w:eastAsia="Times New Roman" w:hAnsi="Times New Roman" w:cs="Times New Roman"/>
-          <w:color w:val="000000"/>
-          <w:sz w:val="24"/>
-          <w:szCs w:val="24"/>
-          <w:lang w:val="en-US" w:eastAsia="ru-RU"/>
-        </w:rPr>
-        <w:instrText xml:space="preserve"> HYPERLINK "https://developer.mozilla.org/en-US/docs/Web/CSS/CSS_Box_Model/Introduction_to_the_CSS_box_model" \t "_blank" </w:instrText>
-      </w:r>
-      <w:r>
-        <w:rPr>
-          <w:rFonts w:ascii="Times New Roman" w:eastAsia="Times New Roman" w:hAnsi="Times New Roman" w:cs="Times New Roman"/>
-          <w:color w:val="000000"/>
-          <w:sz w:val="24"/>
-          <w:szCs w:val="24"/>
-          <w:lang w:eastAsia="ru-RU"/>
-        </w:rPr>
-        <w:fldChar w:fldCharType="separate"/>
-      </w:r>
-      <w:r>
-        <w:rPr>
-          <w:rFonts w:ascii="Times New Roman" w:eastAsia="Times New Roman" w:hAnsi="Times New Roman" w:cs="Times New Roman"/>
-          <w:color w:val="0000FF"/>
-          <w:sz w:val="24"/>
-          <w:szCs w:val="24"/>
-          <w:u w:val="single"/>
-          <w:lang w:val="en-US" w:eastAsia="ru-RU"/>
-        </w:rPr>
-        <w:t>An Introduction to the CSS Box Model</w:t>
-      </w:r>
-      <w:r>
-        <w:rPr>
-          <w:rFonts w:ascii="Times New Roman" w:eastAsia="Times New Roman" w:hAnsi="Times New Roman" w:cs="Times New Roman"/>
-          <w:color w:val="000000"/>
-          <w:sz w:val="24"/>
-          <w:szCs w:val="24"/>
-          <w:lang w:eastAsia="ru-RU"/>
-        </w:rPr>
-        <w:fldChar w:fldCharType="end"/>
-      </w:r>
+      <w:hyperlink r:id="rId21" w:tgtFrame="_blank" w:history="1">
+        <w:r>
+          <w:rPr>
+            <w:rFonts w:ascii="Times New Roman" w:eastAsia="Times New Roman" w:hAnsi="Times New Roman" w:cs="Times New Roman"/>
+            <w:color w:val="0000FF"/>
+            <w:sz w:val="24"/>
+            <w:szCs w:val="24"/>
+            <w:u w:val="single"/>
+            <w:lang w:val="en-US" w:eastAsia="ru-RU"/>
+          </w:rPr>
+          <w:t>An Introduction to the CSS Box Model</w:t>
+        </w:r>
+      </w:hyperlink>
       <w:r>
         <w:rPr>
           <w:rFonts w:ascii="Times New Roman" w:eastAsia="Times New Roman" w:hAnsi="Times New Roman" w:cs="Times New Roman"/>
@@ -5714,7 +5337,17 @@
       </w:r>
     </w:p>
     <w:p>
-      <w:hyperlink r:id="rId8" w:history="1">
+      <w:pPr>
+        <w:rPr>
+          <w:rFonts w:ascii="Times New Roman" w:eastAsia="Times New Roman" w:hAnsi="Times New Roman" w:cs="Times New Roman"/>
+          <w:b/>
+          <w:bCs/>
+          <w:sz w:val="24"/>
+          <w:szCs w:val="24"/>
+          <w:lang w:eastAsia="ru-RU"/>
+        </w:rPr>
+      </w:pPr>
+      <w:hyperlink r:id="rId22" w:history="1">
         <w:proofErr w:type="spellStart"/>
         <w:r>
           <w:rPr>
@@ -5730,7 +5363,7 @@
           <w:t>Back</w:t>
         </w:r>
       </w:hyperlink>
-      <w:hyperlink r:id="rId9" w:tgtFrame="_blank" w:history="1">
+      <w:hyperlink r:id="rId23" w:tgtFrame="_blank" w:history="1">
         <w:r>
           <w:rPr>
             <w:rFonts w:ascii="Times New Roman" w:eastAsia="Times New Roman" w:hAnsi="Times New Roman" w:cs="Times New Roman"/>
@@ -5741,6 +5374,1660 @@
             <w:szCs w:val="24"/>
             <w:u w:val="single"/>
             <w:lang w:eastAsia="ru-RU"/>
+          </w:rPr>
+          <w:t>I-Learn</w:t>
+        </w:r>
+        <w:proofErr w:type="spellEnd"/>
+      </w:hyperlink>
+    </w:p>
+    <w:p>
+      <w:pPr>
+        <w:rPr>
+          <w:rFonts w:ascii="Times New Roman" w:eastAsia="Times New Roman" w:hAnsi="Times New Roman" w:cs="Times New Roman"/>
+          <w:b/>
+          <w:bCs/>
+          <w:sz w:val="24"/>
+          <w:szCs w:val="24"/>
+          <w:lang w:eastAsia="ru-RU"/>
+        </w:rPr>
+      </w:pPr>
+    </w:p>
+    <w:p>
+      <w:pPr>
+        <w:pStyle w:val="2"/>
+        <w:rPr>
+          <w:rFonts w:ascii="Montserrat" w:hAnsi="Montserrat"/>
+          <w:color w:val="000000"/>
+          <w:lang w:val="en-US"/>
+        </w:rPr>
+      </w:pPr>
+      <w:r>
+        <w:rPr>
+          <w:rFonts w:ascii="Montserrat" w:hAnsi="Montserrat"/>
+          <w:color w:val="000000"/>
+          <w:lang w:val="en-US"/>
+        </w:rPr>
+        <w:t>CSS: Box Sizing and Border Box</w:t>
+      </w:r>
+    </w:p>
+    <w:p>
+      <w:pPr>
+        <w:pStyle w:val="a4"/>
+        <w:rPr>
+          <w:rFonts w:ascii="Montserrat" w:hAnsi="Montserrat"/>
+          <w:color w:val="000000"/>
+          <w:lang w:val="en-US"/>
+        </w:rPr>
+      </w:pPr>
+      <w:r>
+        <w:rPr>
+          <w:rFonts w:ascii="Montserrat" w:hAnsi="Montserrat"/>
+          <w:color w:val="000000"/>
+          <w:lang w:val="en-US"/>
+        </w:rPr>
+        <w:lastRenderedPageBreak/>
+        <w:t>The CSS property of </w:t>
+      </w:r>
+      <w:r>
+        <w:rPr>
+          <w:rStyle w:val="HTML1"/>
+          <w:b/>
+          <w:bCs/>
+          <w:color w:val="016401"/>
+          <w:lang w:val="en-US"/>
+        </w:rPr>
+        <w:t>box-sizing</w:t>
+      </w:r>
+      <w:r>
+        <w:rPr>
+          <w:rFonts w:ascii="Montserrat" w:hAnsi="Montserrat"/>
+          <w:color w:val="000000"/>
+          <w:lang w:val="en-US"/>
+        </w:rPr>
+        <w:t> lets the developer control the dimensions, both width and height, of an HTML element.</w:t>
+      </w:r>
+    </w:p>
+    <w:p>
+      <w:pPr>
+        <w:rPr>
+          <w:rFonts w:ascii="Montserrat" w:hAnsi="Montserrat"/>
+          <w:color w:val="000000"/>
+          <w:lang w:val="en-US"/>
+        </w:rPr>
+      </w:pPr>
+      <w:r>
+        <w:rPr>
+          <w:rFonts w:ascii="Montserrat" w:hAnsi="Montserrat"/>
+          <w:color w:val="000000"/>
+          <w:lang w:val="en-US"/>
+        </w:rPr>
+        <w:t xml:space="preserve">"By </w:t>
+      </w:r>
+      <w:proofErr w:type="gramStart"/>
+      <w:r>
+        <w:rPr>
+          <w:rFonts w:ascii="Montserrat" w:hAnsi="Montserrat"/>
+          <w:color w:val="000000"/>
+          <w:lang w:val="en-US"/>
+        </w:rPr>
+        <w:t>default</w:t>
+      </w:r>
+      <w:proofErr w:type="gramEnd"/>
+      <w:r>
+        <w:rPr>
+          <w:rFonts w:ascii="Montserrat" w:hAnsi="Montserrat"/>
+          <w:color w:val="000000"/>
+          <w:lang w:val="en-US"/>
+        </w:rPr>
+        <w:t xml:space="preserve"> in the CSS box model, the width and height you assign to an element is applied only to the element's content box. If the element has any border or padding, this is then added to the width and height to arrive at the size of the box that's rendered on the screen. This means that when you set width and height, you have to adjust the value you give to allow for any border or padding that may be added."</w:t>
+      </w:r>
+      <w:r>
+        <w:rPr>
+          <w:rFonts w:ascii="Montserrat" w:hAnsi="Montserrat"/>
+          <w:color w:val="000000"/>
+          <w:lang w:val="en-US"/>
+        </w:rPr>
+        <w:br/>
+      </w:r>
+      <w:r>
+        <w:rPr>
+          <w:rFonts w:ascii="Segoe UI Emoji" w:hAnsi="Segoe UI Emoji" w:cs="Segoe UI Emoji"/>
+          <w:color w:val="000000"/>
+        </w:rPr>
+        <w:t>📑</w:t>
+      </w:r>
+      <w:r>
+        <w:rPr>
+          <w:rFonts w:ascii="Montserrat" w:hAnsi="Montserrat"/>
+          <w:color w:val="000000"/>
+          <w:lang w:val="en-US"/>
+        </w:rPr>
+        <w:t> </w:t>
+      </w:r>
+      <w:hyperlink r:id="rId24" w:tgtFrame="_blank" w:history="1">
+        <w:r>
+          <w:rPr>
+            <w:rStyle w:val="a3"/>
+            <w:rFonts w:ascii="Montserrat" w:hAnsi="Montserrat"/>
+            <w:lang w:val="en-US"/>
+          </w:rPr>
+          <w:t>box-sizing</w:t>
+        </w:r>
+      </w:hyperlink>
+      <w:r>
+        <w:rPr>
+          <w:rFonts w:ascii="Montserrat" w:hAnsi="Montserrat"/>
+          <w:color w:val="000000"/>
+          <w:lang w:val="en-US"/>
+        </w:rPr>
+        <w:t> - MDN</w:t>
+      </w:r>
+    </w:p>
+    <w:p>
+      <w:pPr>
+        <w:pStyle w:val="a4"/>
+        <w:rPr>
+          <w:rFonts w:ascii="Montserrat" w:hAnsi="Montserrat"/>
+          <w:color w:val="000000"/>
+          <w:lang w:val="en-US"/>
+        </w:rPr>
+      </w:pPr>
+      <w:r>
+        <w:rPr>
+          <w:rFonts w:ascii="Montserrat" w:hAnsi="Montserrat"/>
+          <w:color w:val="000000"/>
+          <w:lang w:val="en-US"/>
+        </w:rPr>
+        <w:t>Using the </w:t>
+      </w:r>
+      <w:r>
+        <w:rPr>
+          <w:rStyle w:val="HTML1"/>
+          <w:b/>
+          <w:bCs/>
+          <w:color w:val="016401"/>
+          <w:lang w:val="en-US"/>
+        </w:rPr>
+        <w:t>border-box</w:t>
+      </w:r>
+      <w:r>
+        <w:rPr>
+          <w:rFonts w:ascii="Montserrat" w:hAnsi="Montserrat"/>
+          <w:color w:val="000000"/>
+          <w:lang w:val="en-US"/>
+        </w:rPr>
+        <w:t> value for </w:t>
+      </w:r>
+      <w:r>
+        <w:rPr>
+          <w:rStyle w:val="HTML1"/>
+          <w:b/>
+          <w:bCs/>
+          <w:color w:val="016401"/>
+          <w:lang w:val="en-US"/>
+        </w:rPr>
+        <w:t>box-sizing</w:t>
+      </w:r>
+      <w:r>
+        <w:rPr>
+          <w:rFonts w:ascii="Montserrat" w:hAnsi="Montserrat"/>
+          <w:color w:val="000000"/>
+          <w:lang w:val="en-US"/>
+        </w:rPr>
+        <w:t> makes the browser include the element's </w:t>
+      </w:r>
+      <w:r>
+        <w:rPr>
+          <w:rStyle w:val="HTML1"/>
+          <w:b/>
+          <w:bCs/>
+          <w:color w:val="016401"/>
+          <w:lang w:val="en-US"/>
+        </w:rPr>
+        <w:t>border</w:t>
+      </w:r>
+      <w:r>
+        <w:rPr>
+          <w:rFonts w:ascii="Montserrat" w:hAnsi="Montserrat"/>
+          <w:color w:val="000000"/>
+          <w:lang w:val="en-US"/>
+        </w:rPr>
+        <w:t> AND </w:t>
+      </w:r>
+      <w:r>
+        <w:rPr>
+          <w:rStyle w:val="HTML1"/>
+          <w:b/>
+          <w:bCs/>
+          <w:color w:val="016401"/>
+          <w:lang w:val="en-US"/>
+        </w:rPr>
+        <w:t>padding</w:t>
+      </w:r>
+      <w:r>
+        <w:rPr>
+          <w:rFonts w:ascii="Montserrat" w:hAnsi="Montserrat"/>
+          <w:color w:val="000000"/>
+          <w:lang w:val="en-US"/>
+        </w:rPr>
+        <w:t xml:space="preserve"> values in the width and height allocations. The content area will automatically shrink to account for </w:t>
+      </w:r>
+      <w:proofErr w:type="gramStart"/>
+      <w:r>
+        <w:rPr>
+          <w:rFonts w:ascii="Montserrat" w:hAnsi="Montserrat"/>
+          <w:color w:val="000000"/>
+          <w:lang w:val="en-US"/>
+        </w:rPr>
+        <w:t>this additions</w:t>
+      </w:r>
+      <w:proofErr w:type="gramEnd"/>
+      <w:r>
+        <w:rPr>
+          <w:rFonts w:ascii="Montserrat" w:hAnsi="Montserrat"/>
+          <w:color w:val="000000"/>
+          <w:lang w:val="en-US"/>
+        </w:rPr>
+        <w:t xml:space="preserve"> versus rendering using the default </w:t>
+      </w:r>
+      <w:r>
+        <w:rPr>
+          <w:rStyle w:val="HTML1"/>
+          <w:b/>
+          <w:bCs/>
+          <w:color w:val="016401"/>
+          <w:lang w:val="en-US"/>
+        </w:rPr>
+        <w:t>content-box</w:t>
+      </w:r>
+      <w:r>
+        <w:rPr>
+          <w:rFonts w:ascii="Montserrat" w:hAnsi="Montserrat"/>
+          <w:color w:val="000000"/>
+          <w:lang w:val="en-US"/>
+        </w:rPr>
+        <w:t>, where the content equals the width or height set for the element.</w:t>
+      </w:r>
+    </w:p>
+    <w:p>
+      <w:pPr>
+        <w:pStyle w:val="3"/>
+        <w:pBdr>
+          <w:top w:val="single" w:sz="6" w:space="0" w:color="DDDDDD"/>
+        </w:pBdr>
+        <w:rPr>
+          <w:rFonts w:ascii="Montserrat" w:hAnsi="Montserrat"/>
+          <w:color w:val="000000"/>
+          <w:lang w:val="en-US"/>
+        </w:rPr>
+      </w:pPr>
+      <w:r>
+        <w:rPr>
+          <w:rFonts w:ascii="Montserrat" w:hAnsi="Montserrat"/>
+          <w:color w:val="000000"/>
+          <w:lang w:val="en-US"/>
+        </w:rPr>
+        <w:t>Example</w:t>
+      </w:r>
+    </w:p>
+    <w:p>
+      <w:pPr>
+        <w:pStyle w:val="a4"/>
+        <w:rPr>
+          <w:rFonts w:ascii="Montserrat" w:hAnsi="Montserrat"/>
+          <w:color w:val="000000"/>
+          <w:lang w:val="en-US"/>
+        </w:rPr>
+      </w:pPr>
+      <w:r>
+        <w:rPr>
+          <w:rFonts w:ascii="Montserrat" w:hAnsi="Montserrat"/>
+          <w:color w:val="000000"/>
+          <w:lang w:val="en-US"/>
+        </w:rPr>
+        <w:t>Here is an example of a </w:t>
+      </w:r>
+      <w:r>
+        <w:rPr>
+          <w:rStyle w:val="HTML1"/>
+          <w:b/>
+          <w:bCs/>
+          <w:color w:val="016401"/>
+          <w:lang w:val="en-US"/>
+        </w:rPr>
+        <w:t>div</w:t>
+      </w:r>
+      <w:r>
+        <w:rPr>
+          <w:rFonts w:ascii="Montserrat" w:hAnsi="Montserrat"/>
+          <w:color w:val="000000"/>
+          <w:lang w:val="en-US"/>
+        </w:rPr>
+        <w:t> element with a </w:t>
+      </w:r>
+      <w:r>
+        <w:rPr>
+          <w:rStyle w:val="HTML1"/>
+          <w:b/>
+          <w:bCs/>
+          <w:color w:val="016401"/>
+          <w:lang w:val="en-US"/>
+        </w:rPr>
+        <w:t>border</w:t>
+      </w:r>
+      <w:r>
+        <w:rPr>
+          <w:rFonts w:ascii="Montserrat" w:hAnsi="Montserrat"/>
+          <w:color w:val="000000"/>
+          <w:lang w:val="en-US"/>
+        </w:rPr>
+        <w:t> and </w:t>
+      </w:r>
+      <w:r>
+        <w:rPr>
+          <w:rStyle w:val="HTML1"/>
+          <w:b/>
+          <w:bCs/>
+          <w:color w:val="016401"/>
+          <w:lang w:val="en-US"/>
+        </w:rPr>
+        <w:t>padding</w:t>
+      </w:r>
+      <w:r>
+        <w:rPr>
+          <w:rFonts w:ascii="Montserrat" w:hAnsi="Montserrat"/>
+          <w:color w:val="000000"/>
+          <w:lang w:val="en-US"/>
+        </w:rPr>
+        <w:t> set. The </w:t>
+      </w:r>
+      <w:r>
+        <w:rPr>
+          <w:rStyle w:val="HTML1"/>
+          <w:b/>
+          <w:bCs/>
+          <w:color w:val="016401"/>
+          <w:lang w:val="en-US"/>
+        </w:rPr>
+        <w:t>box-sizing</w:t>
+      </w:r>
+      <w:r>
+        <w:rPr>
+          <w:rFonts w:ascii="Montserrat" w:hAnsi="Montserrat"/>
+          <w:color w:val="000000"/>
+          <w:lang w:val="en-US"/>
+        </w:rPr>
+        <w:t> property is set to </w:t>
+      </w:r>
+      <w:r>
+        <w:rPr>
+          <w:rStyle w:val="HTML1"/>
+          <w:b/>
+          <w:bCs/>
+          <w:color w:val="016401"/>
+          <w:lang w:val="en-US"/>
+        </w:rPr>
+        <w:t>border-box</w:t>
+      </w:r>
+      <w:r>
+        <w:rPr>
+          <w:rFonts w:ascii="Montserrat" w:hAnsi="Montserrat"/>
+          <w:color w:val="000000"/>
+          <w:lang w:val="en-US"/>
+        </w:rPr>
+        <w:t> so the width and height of the element will include the border and padding.</w:t>
+      </w:r>
+    </w:p>
+    <w:p>
+      <w:pPr>
+        <w:pStyle w:val="a4"/>
+        <w:rPr>
+          <w:rFonts w:ascii="Montserrat" w:hAnsi="Montserrat"/>
+          <w:color w:val="000000"/>
+          <w:lang w:val="en-US"/>
+        </w:rPr>
+      </w:pPr>
+      <w:r>
+        <w:rPr>
+          <w:rFonts w:ascii="Montserrat" w:hAnsi="Montserrat"/>
+          <w:color w:val="000000"/>
+          <w:lang w:val="en-US"/>
+        </w:rPr>
+        <w:t>Here is a CSS rule for div elements that defines the width and box model. The content is 400 pixels wide and the height is driven by the actual (but not shown) content, whatever it happens to be.</w:t>
+      </w:r>
+    </w:p>
+    <w:p>
+      <w:pPr>
+        <w:pStyle w:val="HTML"/>
+        <w:rPr>
+          <w:rStyle w:val="HTML1"/>
+          <w:color w:val="DCDCDC"/>
+          <w:shd w:val="clear" w:color="auto" w:fill="1E1E1E"/>
+          <w:lang w:val="en-US"/>
+        </w:rPr>
+      </w:pPr>
+      <w:r>
+        <w:rPr>
+          <w:rStyle w:val="hljs-selector-tag"/>
+          <w:color w:val="D7BA7D"/>
+          <w:shd w:val="clear" w:color="auto" w:fill="1E1E1E"/>
+          <w:lang w:val="en-US"/>
+        </w:rPr>
+        <w:t>div</w:t>
+      </w:r>
+      <w:r>
+        <w:rPr>
+          <w:rStyle w:val="HTML1"/>
+          <w:color w:val="DCDCDC"/>
+          <w:shd w:val="clear" w:color="auto" w:fill="1E1E1E"/>
+          <w:lang w:val="en-US"/>
+        </w:rPr>
+        <w:t xml:space="preserve"> {</w:t>
+      </w:r>
+    </w:p>
+    <w:p>
+      <w:pPr>
+        <w:pStyle w:val="HTML"/>
+        <w:rPr>
+          <w:rStyle w:val="HTML1"/>
+          <w:color w:val="DCDCDC"/>
+          <w:shd w:val="clear" w:color="auto" w:fill="1E1E1E"/>
+          <w:lang w:val="en-US"/>
+        </w:rPr>
+      </w:pPr>
+      <w:r>
+        <w:rPr>
+          <w:rStyle w:val="HTML1"/>
+          <w:color w:val="DCDCDC"/>
+          <w:shd w:val="clear" w:color="auto" w:fill="1E1E1E"/>
+          <w:lang w:val="en-US"/>
+        </w:rPr>
+        <w:t xml:space="preserve">  </w:t>
+      </w:r>
+      <w:r>
+        <w:rPr>
+          <w:rStyle w:val="hljs-attribute"/>
+          <w:color w:val="9CDCFE"/>
+          <w:shd w:val="clear" w:color="auto" w:fill="1E1E1E"/>
+          <w:lang w:val="en-US"/>
+        </w:rPr>
+        <w:t>width</w:t>
+      </w:r>
+      <w:r>
+        <w:rPr>
+          <w:rStyle w:val="HTML1"/>
+          <w:color w:val="DCDCDC"/>
+          <w:shd w:val="clear" w:color="auto" w:fill="1E1E1E"/>
+          <w:lang w:val="en-US"/>
+        </w:rPr>
+        <w:t xml:space="preserve">: </w:t>
+      </w:r>
+      <w:r>
+        <w:rPr>
+          <w:rStyle w:val="hljs-number"/>
+          <w:color w:val="B8D7A3"/>
+          <w:shd w:val="clear" w:color="auto" w:fill="1E1E1E"/>
+          <w:lang w:val="en-US"/>
+        </w:rPr>
+        <w:t>400px</w:t>
+      </w:r>
+      <w:r>
+        <w:rPr>
+          <w:rStyle w:val="HTML1"/>
+          <w:color w:val="DCDCDC"/>
+          <w:shd w:val="clear" w:color="auto" w:fill="1E1E1E"/>
+          <w:lang w:val="en-US"/>
+        </w:rPr>
+        <w:t>;</w:t>
+      </w:r>
+    </w:p>
+    <w:p>
+      <w:pPr>
+        <w:pStyle w:val="HTML"/>
+        <w:rPr>
+          <w:rStyle w:val="HTML1"/>
+          <w:color w:val="DCDCDC"/>
+          <w:shd w:val="clear" w:color="auto" w:fill="1E1E1E"/>
+          <w:lang w:val="en-US"/>
+        </w:rPr>
+      </w:pPr>
+      <w:r>
+        <w:rPr>
+          <w:rStyle w:val="HTML1"/>
+          <w:color w:val="DCDCDC"/>
+          <w:shd w:val="clear" w:color="auto" w:fill="1E1E1E"/>
+          <w:lang w:val="en-US"/>
+        </w:rPr>
+        <w:t xml:space="preserve">  </w:t>
+      </w:r>
+      <w:r>
+        <w:rPr>
+          <w:rStyle w:val="hljs-attribute"/>
+          <w:color w:val="9CDCFE"/>
+          <w:shd w:val="clear" w:color="auto" w:fill="1E1E1E"/>
+          <w:lang w:val="en-US"/>
+        </w:rPr>
+        <w:t>margin</w:t>
+      </w:r>
+      <w:r>
+        <w:rPr>
+          <w:rStyle w:val="HTML1"/>
+          <w:color w:val="DCDCDC"/>
+          <w:shd w:val="clear" w:color="auto" w:fill="1E1E1E"/>
+          <w:lang w:val="en-US"/>
+        </w:rPr>
+        <w:t xml:space="preserve">: </w:t>
+      </w:r>
+      <w:r>
+        <w:rPr>
+          <w:rStyle w:val="hljs-number"/>
+          <w:color w:val="B8D7A3"/>
+          <w:shd w:val="clear" w:color="auto" w:fill="1E1E1E"/>
+          <w:lang w:val="en-US"/>
+        </w:rPr>
+        <w:t>10px</w:t>
+      </w:r>
+      <w:r>
+        <w:rPr>
+          <w:rStyle w:val="HTML1"/>
+          <w:color w:val="DCDCDC"/>
+          <w:shd w:val="clear" w:color="auto" w:fill="1E1E1E"/>
+          <w:lang w:val="en-US"/>
+        </w:rPr>
+        <w:t>;</w:t>
+      </w:r>
+    </w:p>
+    <w:p>
+      <w:pPr>
+        <w:pStyle w:val="HTML"/>
+        <w:rPr>
+          <w:rStyle w:val="HTML1"/>
+          <w:color w:val="DCDCDC"/>
+          <w:shd w:val="clear" w:color="auto" w:fill="1E1E1E"/>
+          <w:lang w:val="en-US"/>
+        </w:rPr>
+      </w:pPr>
+      <w:r>
+        <w:rPr>
+          <w:rStyle w:val="HTML1"/>
+          <w:color w:val="DCDCDC"/>
+          <w:shd w:val="clear" w:color="auto" w:fill="1E1E1E"/>
+          <w:lang w:val="en-US"/>
+        </w:rPr>
+        <w:t xml:space="preserve">  </w:t>
+      </w:r>
+      <w:r>
+        <w:rPr>
+          <w:rStyle w:val="hljs-attribute"/>
+          <w:color w:val="9CDCFE"/>
+          <w:shd w:val="clear" w:color="auto" w:fill="1E1E1E"/>
+          <w:lang w:val="en-US"/>
+        </w:rPr>
+        <w:t>border</w:t>
+      </w:r>
+      <w:r>
+        <w:rPr>
+          <w:rStyle w:val="HTML1"/>
+          <w:color w:val="DCDCDC"/>
+          <w:shd w:val="clear" w:color="auto" w:fill="1E1E1E"/>
+          <w:lang w:val="en-US"/>
+        </w:rPr>
+        <w:t xml:space="preserve">: </w:t>
+      </w:r>
+      <w:r>
+        <w:rPr>
+          <w:rStyle w:val="hljs-number"/>
+          <w:color w:val="B8D7A3"/>
+          <w:shd w:val="clear" w:color="auto" w:fill="1E1E1E"/>
+          <w:lang w:val="en-US"/>
+        </w:rPr>
+        <w:t>1px</w:t>
+      </w:r>
+      <w:r>
+        <w:rPr>
+          <w:rStyle w:val="HTML1"/>
+          <w:color w:val="DCDCDC"/>
+          <w:shd w:val="clear" w:color="auto" w:fill="1E1E1E"/>
+          <w:lang w:val="en-US"/>
+        </w:rPr>
+        <w:t xml:space="preserve"> solid </w:t>
+      </w:r>
+      <w:r>
+        <w:rPr>
+          <w:rStyle w:val="hljs-number"/>
+          <w:color w:val="B8D7A3"/>
+          <w:shd w:val="clear" w:color="auto" w:fill="1E1E1E"/>
+          <w:lang w:val="en-US"/>
+        </w:rPr>
+        <w:t>#000000</w:t>
+      </w:r>
+      <w:r>
+        <w:rPr>
+          <w:rStyle w:val="HTML1"/>
+          <w:color w:val="DCDCDC"/>
+          <w:shd w:val="clear" w:color="auto" w:fill="1E1E1E"/>
+          <w:lang w:val="en-US"/>
+        </w:rPr>
+        <w:t>;</w:t>
+      </w:r>
+    </w:p>
+    <w:p>
+      <w:pPr>
+        <w:pStyle w:val="HTML"/>
+        <w:rPr>
+          <w:rStyle w:val="HTML1"/>
+          <w:color w:val="DCDCDC"/>
+          <w:shd w:val="clear" w:color="auto" w:fill="1E1E1E"/>
+          <w:lang w:val="en-US"/>
+        </w:rPr>
+      </w:pPr>
+      <w:r>
+        <w:rPr>
+          <w:rStyle w:val="HTML1"/>
+          <w:color w:val="DCDCDC"/>
+          <w:shd w:val="clear" w:color="auto" w:fill="1E1E1E"/>
+          <w:lang w:val="en-US"/>
+        </w:rPr>
+        <w:t xml:space="preserve">  </w:t>
+      </w:r>
+      <w:r>
+        <w:rPr>
+          <w:rStyle w:val="hljs-attribute"/>
+          <w:color w:val="9CDCFE"/>
+          <w:shd w:val="clear" w:color="auto" w:fill="1E1E1E"/>
+          <w:lang w:val="en-US"/>
+        </w:rPr>
+        <w:t>padding</w:t>
+      </w:r>
+      <w:r>
+        <w:rPr>
+          <w:rStyle w:val="HTML1"/>
+          <w:color w:val="DCDCDC"/>
+          <w:shd w:val="clear" w:color="auto" w:fill="1E1E1E"/>
+          <w:lang w:val="en-US"/>
+        </w:rPr>
+        <w:t xml:space="preserve">: </w:t>
+      </w:r>
+      <w:r>
+        <w:rPr>
+          <w:rStyle w:val="hljs-number"/>
+          <w:color w:val="B8D7A3"/>
+          <w:shd w:val="clear" w:color="auto" w:fill="1E1E1E"/>
+          <w:lang w:val="en-US"/>
+        </w:rPr>
+        <w:t>15px</w:t>
+      </w:r>
+      <w:r>
+        <w:rPr>
+          <w:rStyle w:val="HTML1"/>
+          <w:color w:val="DCDCDC"/>
+          <w:shd w:val="clear" w:color="auto" w:fill="1E1E1E"/>
+          <w:lang w:val="en-US"/>
+        </w:rPr>
+        <w:t>;</w:t>
+      </w:r>
+    </w:p>
+    <w:p>
+      <w:pPr>
+        <w:pStyle w:val="HTML"/>
+        <w:rPr>
+          <w:rStyle w:val="HTML1"/>
+          <w:color w:val="DCDCDC"/>
+          <w:shd w:val="clear" w:color="auto" w:fill="1E1E1E"/>
+        </w:rPr>
+      </w:pPr>
+      <w:r>
+        <w:rPr>
+          <w:rStyle w:val="HTML1"/>
+          <w:color w:val="DCDCDC"/>
+          <w:shd w:val="clear" w:color="auto" w:fill="1E1E1E"/>
+          <w:lang w:val="en-US"/>
+        </w:rPr>
+        <w:t xml:space="preserve">  </w:t>
+      </w:r>
+      <w:proofErr w:type="spellStart"/>
+      <w:r>
+        <w:rPr>
+          <w:rStyle w:val="hljs-attribute"/>
+          <w:color w:val="9CDCFE"/>
+          <w:shd w:val="clear" w:color="auto" w:fill="1E1E1E"/>
+        </w:rPr>
+        <w:t>background-color</w:t>
+      </w:r>
+      <w:proofErr w:type="spellEnd"/>
+      <w:r>
+        <w:rPr>
+          <w:rStyle w:val="HTML1"/>
+          <w:color w:val="DCDCDC"/>
+          <w:shd w:val="clear" w:color="auto" w:fill="1E1E1E"/>
+        </w:rPr>
+        <w:t xml:space="preserve">: </w:t>
+      </w:r>
+      <w:r>
+        <w:rPr>
+          <w:rStyle w:val="hljs-number"/>
+          <w:color w:val="B8D7A3"/>
+          <w:shd w:val="clear" w:color="auto" w:fill="1E1E1E"/>
+        </w:rPr>
+        <w:t>#247247</w:t>
+      </w:r>
+      <w:r>
+        <w:rPr>
+          <w:rStyle w:val="HTML1"/>
+          <w:color w:val="DCDCDC"/>
+          <w:shd w:val="clear" w:color="auto" w:fill="1E1E1E"/>
+        </w:rPr>
+        <w:t>;</w:t>
+      </w:r>
+    </w:p>
+    <w:p>
+      <w:pPr>
+        <w:pStyle w:val="HTML"/>
+        <w:rPr>
+          <w:rStyle w:val="HTML1"/>
+          <w:color w:val="DCDCDC"/>
+          <w:shd w:val="clear" w:color="auto" w:fill="1E1E1E"/>
+        </w:rPr>
+      </w:pPr>
+      <w:r>
+        <w:rPr>
+          <w:rStyle w:val="HTML1"/>
+          <w:color w:val="DCDCDC"/>
+          <w:shd w:val="clear" w:color="auto" w:fill="1E1E1E"/>
+        </w:rPr>
+        <w:t xml:space="preserve">  </w:t>
+      </w:r>
+      <w:proofErr w:type="spellStart"/>
+      <w:r>
+        <w:rPr>
+          <w:rStyle w:val="hljs-attribute"/>
+          <w:color w:val="9CDCFE"/>
+          <w:shd w:val="clear" w:color="auto" w:fill="1E1E1E"/>
+        </w:rPr>
+        <w:t>color</w:t>
+      </w:r>
+      <w:proofErr w:type="spellEnd"/>
+      <w:r>
+        <w:rPr>
+          <w:rStyle w:val="HTML1"/>
+          <w:color w:val="DCDCDC"/>
+          <w:shd w:val="clear" w:color="auto" w:fill="1E1E1E"/>
+        </w:rPr>
+        <w:t xml:space="preserve">: </w:t>
+      </w:r>
+      <w:r>
+        <w:rPr>
+          <w:rStyle w:val="hljs-number"/>
+          <w:color w:val="B8D7A3"/>
+          <w:shd w:val="clear" w:color="auto" w:fill="1E1E1E"/>
+        </w:rPr>
+        <w:t>#ffffff</w:t>
+      </w:r>
+      <w:r>
+        <w:rPr>
+          <w:rStyle w:val="HTML1"/>
+          <w:color w:val="DCDCDC"/>
+          <w:shd w:val="clear" w:color="auto" w:fill="1E1E1E"/>
+        </w:rPr>
+        <w:t>;</w:t>
+      </w:r>
+    </w:p>
+    <w:p>
+      <w:pPr>
+        <w:pStyle w:val="HTML"/>
+        <w:rPr>
+          <w:color w:val="000000"/>
+        </w:rPr>
+      </w:pPr>
+      <w:r>
+        <w:rPr>
+          <w:rStyle w:val="HTML1"/>
+          <w:color w:val="DCDCDC"/>
+          <w:shd w:val="clear" w:color="auto" w:fill="1E1E1E"/>
+        </w:rPr>
+        <w:t>}</w:t>
+      </w:r>
+    </w:p>
+    <w:p>
+      <w:pPr>
+        <w:rPr>
+          <w:rFonts w:ascii="Montserrat" w:hAnsi="Montserrat"/>
+          <w:color w:val="000000"/>
+        </w:rPr>
+      </w:pPr>
+      <w:r>
+        <w:rPr>
+          <w:rFonts w:ascii="Montserrat" w:hAnsi="Montserrat"/>
+          <w:noProof/>
+          <w:color w:val="000000"/>
+        </w:rPr>
+        <w:drawing>
+          <wp:inline distT="0" distB="0" distL="0" distR="0" wp14:anchorId="079814A2" wp14:editId="1B12884F">
+            <wp:extent cx="3344545" cy="2190750"/>
+            <wp:effectExtent l="0" t="0" r="8255" b="0"/>
+            <wp:docPr id="5" name="Рисунок 5" descr="Box Model Labeled Dimensions w/out border-box"/>
+            <wp:cNvGraphicFramePr>
+              <a:graphicFrameLocks xmlns:a="http://schemas.openxmlformats.org/drawingml/2006/main" noChangeAspect="1"/>
+            </wp:cNvGraphicFramePr>
+            <a:graphic xmlns:a="http://schemas.openxmlformats.org/drawingml/2006/main">
+              <a:graphicData uri="http://schemas.openxmlformats.org/drawingml/2006/picture">
+                <pic:pic xmlns:pic="http://schemas.openxmlformats.org/drawingml/2006/picture">
+                  <pic:nvPicPr>
+                    <pic:cNvPr id="0" name="Picture 9" descr="Box Model Labeled Dimensions w/out border-box"/>
+                    <pic:cNvPicPr>
+                      <a:picLocks noChangeAspect="1" noChangeArrowheads="1"/>
+                    </pic:cNvPicPr>
+                  </pic:nvPicPr>
+                  <pic:blipFill>
+                    <a:blip r:embed="rId25">
+                      <a:extLst>
+                        <a:ext uri="{28A0092B-C50C-407E-A947-70E740481C1C}">
+                          <a14:useLocalDpi xmlns:a14="http://schemas.microsoft.com/office/drawing/2010/main" val="0"/>
+                        </a:ext>
+                      </a:extLst>
+                    </a:blip>
+                    <a:srcRect/>
+                    <a:stretch>
+                      <a:fillRect/>
+                    </a:stretch>
+                  </pic:blipFill>
+                  <pic:spPr bwMode="auto">
+                    <a:xfrm>
+                      <a:off x="0" y="0"/>
+                      <a:ext cx="3344545" cy="2190750"/>
+                    </a:xfrm>
+                    <a:prstGeom prst="rect">
+                      <a:avLst/>
+                    </a:prstGeom>
+                    <a:noFill/>
+                    <a:ln>
+                      <a:noFill/>
+                    </a:ln>
+                  </pic:spPr>
+                </pic:pic>
+              </a:graphicData>
+            </a:graphic>
+          </wp:inline>
+        </w:drawing>
+      </w:r>
+    </w:p>
+    <w:p>
+      <w:pPr>
+        <w:pStyle w:val="a4"/>
+        <w:rPr>
+          <w:rFonts w:ascii="Montserrat" w:hAnsi="Montserrat"/>
+          <w:color w:val="000000"/>
+          <w:lang w:val="en-US"/>
+        </w:rPr>
+      </w:pPr>
+      <w:r>
+        <w:rPr>
+          <w:rFonts w:ascii="Montserrat" w:hAnsi="Montserrat"/>
+          <w:color w:val="000000"/>
+          <w:lang w:val="en-US"/>
+        </w:rPr>
+        <w:t>Now apply the box-sizing property of border-box to this same example.</w:t>
+      </w:r>
+      <w:r>
+        <w:rPr>
+          <w:rFonts w:ascii="Montserrat" w:hAnsi="Montserrat"/>
+          <w:color w:val="000000"/>
+          <w:lang w:val="en-US"/>
+        </w:rPr>
+        <w:br/>
+        <w:t>Note the difference in the content dimensions (blue shaded area):</w:t>
+      </w:r>
+    </w:p>
+    <w:p>
+      <w:pPr>
+        <w:pStyle w:val="HTML"/>
+        <w:rPr>
+          <w:rStyle w:val="HTML1"/>
+          <w:color w:val="DCDCDC"/>
+          <w:shd w:val="clear" w:color="auto" w:fill="1E1E1E"/>
+          <w:lang w:val="en-US"/>
+        </w:rPr>
+      </w:pPr>
+      <w:r>
+        <w:rPr>
+          <w:rStyle w:val="hljs-selector-tag"/>
+          <w:color w:val="D7BA7D"/>
+          <w:shd w:val="clear" w:color="auto" w:fill="1E1E1E"/>
+          <w:lang w:val="en-US"/>
+        </w:rPr>
+        <w:t>div</w:t>
+      </w:r>
+      <w:r>
+        <w:rPr>
+          <w:rStyle w:val="HTML1"/>
+          <w:color w:val="DCDCDC"/>
+          <w:shd w:val="clear" w:color="auto" w:fill="1E1E1E"/>
+          <w:lang w:val="en-US"/>
+        </w:rPr>
+        <w:t xml:space="preserve"> {</w:t>
+      </w:r>
+    </w:p>
+    <w:p>
+      <w:pPr>
+        <w:pStyle w:val="HTML"/>
+        <w:rPr>
+          <w:rStyle w:val="HTML1"/>
+          <w:color w:val="DCDCDC"/>
+          <w:shd w:val="clear" w:color="auto" w:fill="1E1E1E"/>
+          <w:lang w:val="en-US"/>
+        </w:rPr>
+      </w:pPr>
+      <w:r>
+        <w:rPr>
+          <w:rStyle w:val="HTML1"/>
+          <w:color w:val="DCDCDC"/>
+          <w:shd w:val="clear" w:color="auto" w:fill="1E1E1E"/>
+          <w:lang w:val="en-US"/>
+        </w:rPr>
+        <w:t xml:space="preserve">  </w:t>
+      </w:r>
+      <w:r>
+        <w:rPr>
+          <w:rStyle w:val="hljs-attribute"/>
+          <w:color w:val="9CDCFE"/>
+          <w:shd w:val="clear" w:color="auto" w:fill="1E1E1E"/>
+          <w:lang w:val="en-US"/>
+        </w:rPr>
+        <w:t>box-sizing</w:t>
+      </w:r>
+      <w:r>
+        <w:rPr>
+          <w:rStyle w:val="HTML1"/>
+          <w:color w:val="DCDCDC"/>
+          <w:shd w:val="clear" w:color="auto" w:fill="1E1E1E"/>
+          <w:lang w:val="en-US"/>
+        </w:rPr>
+        <w:t>: border-box;</w:t>
+      </w:r>
+    </w:p>
+    <w:p>
+      <w:pPr>
+        <w:pStyle w:val="HTML"/>
+        <w:rPr>
+          <w:rStyle w:val="HTML1"/>
+          <w:color w:val="DCDCDC"/>
+          <w:shd w:val="clear" w:color="auto" w:fill="1E1E1E"/>
+          <w:lang w:val="en-US"/>
+        </w:rPr>
+      </w:pPr>
+      <w:r>
+        <w:rPr>
+          <w:rStyle w:val="HTML1"/>
+          <w:color w:val="DCDCDC"/>
+          <w:shd w:val="clear" w:color="auto" w:fill="1E1E1E"/>
+          <w:lang w:val="en-US"/>
+        </w:rPr>
+        <w:t xml:space="preserve">  </w:t>
+      </w:r>
+      <w:r>
+        <w:rPr>
+          <w:rStyle w:val="hljs-attribute"/>
+          <w:color w:val="9CDCFE"/>
+          <w:shd w:val="clear" w:color="auto" w:fill="1E1E1E"/>
+          <w:lang w:val="en-US"/>
+        </w:rPr>
+        <w:t>width</w:t>
+      </w:r>
+      <w:r>
+        <w:rPr>
+          <w:rStyle w:val="HTML1"/>
+          <w:color w:val="DCDCDC"/>
+          <w:shd w:val="clear" w:color="auto" w:fill="1E1E1E"/>
+          <w:lang w:val="en-US"/>
+        </w:rPr>
+        <w:t xml:space="preserve">: </w:t>
+      </w:r>
+      <w:r>
+        <w:rPr>
+          <w:rStyle w:val="hljs-number"/>
+          <w:color w:val="B8D7A3"/>
+          <w:shd w:val="clear" w:color="auto" w:fill="1E1E1E"/>
+          <w:lang w:val="en-US"/>
+        </w:rPr>
+        <w:t>400px</w:t>
+      </w:r>
+      <w:r>
+        <w:rPr>
+          <w:rStyle w:val="HTML1"/>
+          <w:color w:val="DCDCDC"/>
+          <w:shd w:val="clear" w:color="auto" w:fill="1E1E1E"/>
+          <w:lang w:val="en-US"/>
+        </w:rPr>
+        <w:t>;</w:t>
+      </w:r>
+    </w:p>
+    <w:p>
+      <w:pPr>
+        <w:pStyle w:val="HTML"/>
+        <w:rPr>
+          <w:rStyle w:val="HTML1"/>
+          <w:color w:val="DCDCDC"/>
+          <w:shd w:val="clear" w:color="auto" w:fill="1E1E1E"/>
+          <w:lang w:val="en-US"/>
+        </w:rPr>
+      </w:pPr>
+      <w:r>
+        <w:rPr>
+          <w:rStyle w:val="HTML1"/>
+          <w:color w:val="DCDCDC"/>
+          <w:shd w:val="clear" w:color="auto" w:fill="1E1E1E"/>
+          <w:lang w:val="en-US"/>
+        </w:rPr>
+        <w:t xml:space="preserve">  </w:t>
+      </w:r>
+      <w:r>
+        <w:rPr>
+          <w:rStyle w:val="hljs-attribute"/>
+          <w:color w:val="9CDCFE"/>
+          <w:shd w:val="clear" w:color="auto" w:fill="1E1E1E"/>
+          <w:lang w:val="en-US"/>
+        </w:rPr>
+        <w:t>margin</w:t>
+      </w:r>
+      <w:r>
+        <w:rPr>
+          <w:rStyle w:val="HTML1"/>
+          <w:color w:val="DCDCDC"/>
+          <w:shd w:val="clear" w:color="auto" w:fill="1E1E1E"/>
+          <w:lang w:val="en-US"/>
+        </w:rPr>
+        <w:t xml:space="preserve">: </w:t>
+      </w:r>
+      <w:r>
+        <w:rPr>
+          <w:rStyle w:val="hljs-number"/>
+          <w:color w:val="B8D7A3"/>
+          <w:shd w:val="clear" w:color="auto" w:fill="1E1E1E"/>
+          <w:lang w:val="en-US"/>
+        </w:rPr>
+        <w:t>10px</w:t>
+      </w:r>
+      <w:r>
+        <w:rPr>
+          <w:rStyle w:val="HTML1"/>
+          <w:color w:val="DCDCDC"/>
+          <w:shd w:val="clear" w:color="auto" w:fill="1E1E1E"/>
+          <w:lang w:val="en-US"/>
+        </w:rPr>
+        <w:t>;</w:t>
+      </w:r>
+    </w:p>
+    <w:p>
+      <w:pPr>
+        <w:pStyle w:val="HTML"/>
+        <w:rPr>
+          <w:rStyle w:val="HTML1"/>
+          <w:color w:val="DCDCDC"/>
+          <w:shd w:val="clear" w:color="auto" w:fill="1E1E1E"/>
+          <w:lang w:val="en-US"/>
+        </w:rPr>
+      </w:pPr>
+      <w:r>
+        <w:rPr>
+          <w:rStyle w:val="HTML1"/>
+          <w:color w:val="DCDCDC"/>
+          <w:shd w:val="clear" w:color="auto" w:fill="1E1E1E"/>
+          <w:lang w:val="en-US"/>
+        </w:rPr>
+        <w:t xml:space="preserve">  </w:t>
+      </w:r>
+      <w:r>
+        <w:rPr>
+          <w:rStyle w:val="hljs-attribute"/>
+          <w:color w:val="9CDCFE"/>
+          <w:shd w:val="clear" w:color="auto" w:fill="1E1E1E"/>
+          <w:lang w:val="en-US"/>
+        </w:rPr>
+        <w:t>border</w:t>
+      </w:r>
+      <w:r>
+        <w:rPr>
+          <w:rStyle w:val="HTML1"/>
+          <w:color w:val="DCDCDC"/>
+          <w:shd w:val="clear" w:color="auto" w:fill="1E1E1E"/>
+          <w:lang w:val="en-US"/>
+        </w:rPr>
+        <w:t xml:space="preserve">: </w:t>
+      </w:r>
+      <w:r>
+        <w:rPr>
+          <w:rStyle w:val="hljs-number"/>
+          <w:color w:val="B8D7A3"/>
+          <w:shd w:val="clear" w:color="auto" w:fill="1E1E1E"/>
+          <w:lang w:val="en-US"/>
+        </w:rPr>
+        <w:t>1px</w:t>
+      </w:r>
+      <w:r>
+        <w:rPr>
+          <w:rStyle w:val="HTML1"/>
+          <w:color w:val="DCDCDC"/>
+          <w:shd w:val="clear" w:color="auto" w:fill="1E1E1E"/>
+          <w:lang w:val="en-US"/>
+        </w:rPr>
+        <w:t xml:space="preserve"> solid </w:t>
+      </w:r>
+      <w:r>
+        <w:rPr>
+          <w:rStyle w:val="hljs-number"/>
+          <w:color w:val="B8D7A3"/>
+          <w:shd w:val="clear" w:color="auto" w:fill="1E1E1E"/>
+          <w:lang w:val="en-US"/>
+        </w:rPr>
+        <w:t>#000000</w:t>
+      </w:r>
+      <w:r>
+        <w:rPr>
+          <w:rStyle w:val="HTML1"/>
+          <w:color w:val="DCDCDC"/>
+          <w:shd w:val="clear" w:color="auto" w:fill="1E1E1E"/>
+          <w:lang w:val="en-US"/>
+        </w:rPr>
+        <w:t>;</w:t>
+      </w:r>
+    </w:p>
+    <w:p>
+      <w:pPr>
+        <w:pStyle w:val="HTML"/>
+        <w:rPr>
+          <w:rStyle w:val="HTML1"/>
+          <w:color w:val="DCDCDC"/>
+          <w:shd w:val="clear" w:color="auto" w:fill="1E1E1E"/>
+          <w:lang w:val="en-US"/>
+        </w:rPr>
+      </w:pPr>
+      <w:r>
+        <w:rPr>
+          <w:rStyle w:val="HTML1"/>
+          <w:color w:val="DCDCDC"/>
+          <w:shd w:val="clear" w:color="auto" w:fill="1E1E1E"/>
+          <w:lang w:val="en-US"/>
+        </w:rPr>
+        <w:t xml:space="preserve">  </w:t>
+      </w:r>
+      <w:r>
+        <w:rPr>
+          <w:rStyle w:val="hljs-attribute"/>
+          <w:color w:val="9CDCFE"/>
+          <w:shd w:val="clear" w:color="auto" w:fill="1E1E1E"/>
+          <w:lang w:val="en-US"/>
+        </w:rPr>
+        <w:t>padding</w:t>
+      </w:r>
+      <w:r>
+        <w:rPr>
+          <w:rStyle w:val="HTML1"/>
+          <w:color w:val="DCDCDC"/>
+          <w:shd w:val="clear" w:color="auto" w:fill="1E1E1E"/>
+          <w:lang w:val="en-US"/>
+        </w:rPr>
+        <w:t xml:space="preserve">: </w:t>
+      </w:r>
+      <w:r>
+        <w:rPr>
+          <w:rStyle w:val="hljs-number"/>
+          <w:color w:val="B8D7A3"/>
+          <w:shd w:val="clear" w:color="auto" w:fill="1E1E1E"/>
+          <w:lang w:val="en-US"/>
+        </w:rPr>
+        <w:t>15px</w:t>
+      </w:r>
+      <w:r>
+        <w:rPr>
+          <w:rStyle w:val="HTML1"/>
+          <w:color w:val="DCDCDC"/>
+          <w:shd w:val="clear" w:color="auto" w:fill="1E1E1E"/>
+          <w:lang w:val="en-US"/>
+        </w:rPr>
+        <w:t>;</w:t>
+      </w:r>
+    </w:p>
+    <w:p>
+      <w:pPr>
+        <w:pStyle w:val="HTML"/>
+        <w:rPr>
+          <w:rStyle w:val="HTML1"/>
+          <w:color w:val="DCDCDC"/>
+          <w:shd w:val="clear" w:color="auto" w:fill="1E1E1E"/>
+          <w:lang w:val="en-US"/>
+        </w:rPr>
+      </w:pPr>
+      <w:r>
+        <w:rPr>
+          <w:rStyle w:val="HTML1"/>
+          <w:color w:val="DCDCDC"/>
+          <w:shd w:val="clear" w:color="auto" w:fill="1E1E1E"/>
+          <w:lang w:val="en-US"/>
+        </w:rPr>
+        <w:t xml:space="preserve">  </w:t>
+      </w:r>
+      <w:r>
+        <w:rPr>
+          <w:rStyle w:val="hljs-attribute"/>
+          <w:color w:val="9CDCFE"/>
+          <w:shd w:val="clear" w:color="auto" w:fill="1E1E1E"/>
+          <w:lang w:val="en-US"/>
+        </w:rPr>
+        <w:t>background-color</w:t>
+      </w:r>
+      <w:r>
+        <w:rPr>
+          <w:rStyle w:val="HTML1"/>
+          <w:color w:val="DCDCDC"/>
+          <w:shd w:val="clear" w:color="auto" w:fill="1E1E1E"/>
+          <w:lang w:val="en-US"/>
+        </w:rPr>
+        <w:t xml:space="preserve">: </w:t>
+      </w:r>
+      <w:r>
+        <w:rPr>
+          <w:rStyle w:val="hljs-number"/>
+          <w:color w:val="B8D7A3"/>
+          <w:shd w:val="clear" w:color="auto" w:fill="1E1E1E"/>
+          <w:lang w:val="en-US"/>
+        </w:rPr>
+        <w:t>#247247</w:t>
+      </w:r>
+      <w:r>
+        <w:rPr>
+          <w:rStyle w:val="HTML1"/>
+          <w:color w:val="DCDCDC"/>
+          <w:shd w:val="clear" w:color="auto" w:fill="1E1E1E"/>
+          <w:lang w:val="en-US"/>
+        </w:rPr>
+        <w:t>;</w:t>
+      </w:r>
+    </w:p>
+    <w:p>
+      <w:pPr>
+        <w:pStyle w:val="HTML"/>
+        <w:rPr>
+          <w:rStyle w:val="HTML1"/>
+          <w:color w:val="DCDCDC"/>
+          <w:shd w:val="clear" w:color="auto" w:fill="1E1E1E"/>
+          <w:lang w:val="en-US"/>
+        </w:rPr>
+      </w:pPr>
+      <w:r>
+        <w:rPr>
+          <w:rStyle w:val="HTML1"/>
+          <w:color w:val="DCDCDC"/>
+          <w:shd w:val="clear" w:color="auto" w:fill="1E1E1E"/>
+          <w:lang w:val="en-US"/>
+        </w:rPr>
+        <w:lastRenderedPageBreak/>
+        <w:t xml:space="preserve">  </w:t>
+      </w:r>
+      <w:r>
+        <w:rPr>
+          <w:rStyle w:val="hljs-attribute"/>
+          <w:color w:val="9CDCFE"/>
+          <w:shd w:val="clear" w:color="auto" w:fill="1E1E1E"/>
+          <w:lang w:val="en-US"/>
+        </w:rPr>
+        <w:t>color</w:t>
+      </w:r>
+      <w:r>
+        <w:rPr>
+          <w:rStyle w:val="HTML1"/>
+          <w:color w:val="DCDCDC"/>
+          <w:shd w:val="clear" w:color="auto" w:fill="1E1E1E"/>
+          <w:lang w:val="en-US"/>
+        </w:rPr>
+        <w:t xml:space="preserve">: </w:t>
+      </w:r>
+      <w:r>
+        <w:rPr>
+          <w:rStyle w:val="hljs-number"/>
+          <w:color w:val="B8D7A3"/>
+          <w:shd w:val="clear" w:color="auto" w:fill="1E1E1E"/>
+          <w:lang w:val="en-US"/>
+        </w:rPr>
+        <w:t>#ffffff</w:t>
+      </w:r>
+      <w:r>
+        <w:rPr>
+          <w:rStyle w:val="HTML1"/>
+          <w:color w:val="DCDCDC"/>
+          <w:shd w:val="clear" w:color="auto" w:fill="1E1E1E"/>
+          <w:lang w:val="en-US"/>
+        </w:rPr>
+        <w:t>;</w:t>
+      </w:r>
+    </w:p>
+    <w:p>
+      <w:pPr>
+        <w:pStyle w:val="HTML"/>
+        <w:rPr>
+          <w:color w:val="000000"/>
+        </w:rPr>
+      </w:pPr>
+      <w:r>
+        <w:rPr>
+          <w:rStyle w:val="HTML1"/>
+          <w:color w:val="DCDCDC"/>
+          <w:shd w:val="clear" w:color="auto" w:fill="1E1E1E"/>
+        </w:rPr>
+        <w:t>}</w:t>
+      </w:r>
+    </w:p>
+    <w:p>
+      <w:pPr>
+        <w:rPr>
+          <w:rFonts w:ascii="Montserrat" w:hAnsi="Montserrat"/>
+          <w:color w:val="000000"/>
+        </w:rPr>
+      </w:pPr>
+      <w:r>
+        <w:rPr>
+          <w:rFonts w:ascii="Montserrat" w:hAnsi="Montserrat"/>
+          <w:noProof/>
+          <w:color w:val="000000"/>
+        </w:rPr>
+        <w:drawing>
+          <wp:inline distT="0" distB="0" distL="0" distR="0" wp14:anchorId="705C4F8F" wp14:editId="23745435">
+            <wp:extent cx="3447415" cy="2303145"/>
+            <wp:effectExtent l="0" t="0" r="635" b="1905"/>
+            <wp:docPr id="4" name="Рисунок 4" descr="Box Model Labeled Dimensions w/out border-box"/>
+            <wp:cNvGraphicFramePr>
+              <a:graphicFrameLocks xmlns:a="http://schemas.openxmlformats.org/drawingml/2006/main" noChangeAspect="1"/>
+            </wp:cNvGraphicFramePr>
+            <a:graphic xmlns:a="http://schemas.openxmlformats.org/drawingml/2006/main">
+              <a:graphicData uri="http://schemas.openxmlformats.org/drawingml/2006/picture">
+                <pic:pic xmlns:pic="http://schemas.openxmlformats.org/drawingml/2006/picture">
+                  <pic:nvPicPr>
+                    <pic:cNvPr id="0" name="Picture 10" descr="Box Model Labeled Dimensions w/out border-box"/>
+                    <pic:cNvPicPr>
+                      <a:picLocks noChangeAspect="1" noChangeArrowheads="1"/>
+                    </pic:cNvPicPr>
+                  </pic:nvPicPr>
+                  <pic:blipFill>
+                    <a:blip r:embed="rId26">
+                      <a:extLst>
+                        <a:ext uri="{28A0092B-C50C-407E-A947-70E740481C1C}">
+                          <a14:useLocalDpi xmlns:a14="http://schemas.microsoft.com/office/drawing/2010/main" val="0"/>
+                        </a:ext>
+                      </a:extLst>
+                    </a:blip>
+                    <a:srcRect/>
+                    <a:stretch>
+                      <a:fillRect/>
+                    </a:stretch>
+                  </pic:blipFill>
+                  <pic:spPr bwMode="auto">
+                    <a:xfrm>
+                      <a:off x="0" y="0"/>
+                      <a:ext cx="3447415" cy="2303145"/>
+                    </a:xfrm>
+                    <a:prstGeom prst="rect">
+                      <a:avLst/>
+                    </a:prstGeom>
+                    <a:noFill/>
+                    <a:ln>
+                      <a:noFill/>
+                    </a:ln>
+                  </pic:spPr>
+                </pic:pic>
+              </a:graphicData>
+            </a:graphic>
+          </wp:inline>
+        </w:drawing>
+      </w:r>
+    </w:p>
+    <w:p>
+      <w:pPr>
+        <w:rPr>
+          <w:rFonts w:ascii="Montserrat" w:hAnsi="Montserrat"/>
+          <w:color w:val="000000"/>
+          <w:lang w:val="en-US"/>
+        </w:rPr>
+      </w:pPr>
+      <w:r>
+        <w:rPr>
+          <w:rFonts w:ascii="Montserrat" w:hAnsi="Montserrat"/>
+          <w:color w:val="000000"/>
+          <w:lang w:val="en-US"/>
+        </w:rPr>
+        <w:t>Some common 'reset' natured CSS declarations using the </w:t>
+      </w:r>
+      <w:r>
+        <w:rPr>
+          <w:rStyle w:val="a5"/>
+          <w:rFonts w:ascii="Montserrat" w:hAnsi="Montserrat"/>
+          <w:color w:val="000000"/>
+          <w:lang w:val="en-US"/>
+        </w:rPr>
+        <w:t>universal selector</w:t>
+      </w:r>
+      <w:r>
+        <w:rPr>
+          <w:rFonts w:ascii="Montserrat" w:hAnsi="Montserrat"/>
+          <w:color w:val="000000"/>
+          <w:lang w:val="en-US"/>
+        </w:rPr>
+        <w:t> include setting the box-sizing to border-box in order for all elements to follow this method.</w:t>
+      </w:r>
+    </w:p>
+    <w:p>
+      <w:pPr>
+        <w:pStyle w:val="HTML"/>
+        <w:rPr>
+          <w:rStyle w:val="HTML1"/>
+          <w:color w:val="DCDCDC"/>
+          <w:shd w:val="clear" w:color="auto" w:fill="1E1E1E"/>
+          <w:lang w:val="en-US"/>
+        </w:rPr>
+      </w:pPr>
+      <w:r>
+        <w:rPr>
+          <w:rStyle w:val="HTML1"/>
+          <w:color w:val="DCDCDC"/>
+          <w:shd w:val="clear" w:color="auto" w:fill="1E1E1E"/>
+          <w:lang w:val="en-US"/>
+        </w:rPr>
+        <w:t>* {</w:t>
+      </w:r>
+    </w:p>
+    <w:p>
+      <w:pPr>
+        <w:pStyle w:val="HTML"/>
+        <w:rPr>
+          <w:rStyle w:val="HTML1"/>
+          <w:color w:val="DCDCDC"/>
+          <w:shd w:val="clear" w:color="auto" w:fill="1E1E1E"/>
+          <w:lang w:val="en-US"/>
+        </w:rPr>
+      </w:pPr>
+      <w:r>
+        <w:rPr>
+          <w:rStyle w:val="HTML1"/>
+          <w:color w:val="DCDCDC"/>
+          <w:shd w:val="clear" w:color="auto" w:fill="1E1E1E"/>
+          <w:lang w:val="en-US"/>
+        </w:rPr>
+        <w:t xml:space="preserve">  </w:t>
+      </w:r>
+      <w:r>
+        <w:rPr>
+          <w:rStyle w:val="hljs-attribute"/>
+          <w:color w:val="9CDCFE"/>
+          <w:shd w:val="clear" w:color="auto" w:fill="1E1E1E"/>
+          <w:lang w:val="en-US"/>
+        </w:rPr>
+        <w:t>margin</w:t>
+      </w:r>
+      <w:r>
+        <w:rPr>
+          <w:rStyle w:val="HTML1"/>
+          <w:color w:val="DCDCDC"/>
+          <w:shd w:val="clear" w:color="auto" w:fill="1E1E1E"/>
+          <w:lang w:val="en-US"/>
+        </w:rPr>
+        <w:t xml:space="preserve">: </w:t>
+      </w:r>
+      <w:r>
+        <w:rPr>
+          <w:rStyle w:val="hljs-number"/>
+          <w:color w:val="B8D7A3"/>
+          <w:shd w:val="clear" w:color="auto" w:fill="1E1E1E"/>
+          <w:lang w:val="en-US"/>
+        </w:rPr>
+        <w:t>0</w:t>
+      </w:r>
+      <w:r>
+        <w:rPr>
+          <w:rStyle w:val="HTML1"/>
+          <w:color w:val="DCDCDC"/>
+          <w:shd w:val="clear" w:color="auto" w:fill="1E1E1E"/>
+          <w:lang w:val="en-US"/>
+        </w:rPr>
+        <w:t>;</w:t>
+      </w:r>
+    </w:p>
+    <w:p>
+      <w:pPr>
+        <w:pStyle w:val="HTML"/>
+        <w:rPr>
+          <w:rStyle w:val="HTML1"/>
+          <w:color w:val="DCDCDC"/>
+          <w:shd w:val="clear" w:color="auto" w:fill="1E1E1E"/>
+          <w:lang w:val="en-US"/>
+        </w:rPr>
+      </w:pPr>
+      <w:r>
+        <w:rPr>
+          <w:rStyle w:val="HTML1"/>
+          <w:color w:val="DCDCDC"/>
+          <w:shd w:val="clear" w:color="auto" w:fill="1E1E1E"/>
+          <w:lang w:val="en-US"/>
+        </w:rPr>
+        <w:t xml:space="preserve">  </w:t>
+      </w:r>
+      <w:r>
+        <w:rPr>
+          <w:rStyle w:val="hljs-attribute"/>
+          <w:color w:val="9CDCFE"/>
+          <w:shd w:val="clear" w:color="auto" w:fill="1E1E1E"/>
+          <w:lang w:val="en-US"/>
+        </w:rPr>
+        <w:t>padding</w:t>
+      </w:r>
+      <w:r>
+        <w:rPr>
+          <w:rStyle w:val="HTML1"/>
+          <w:color w:val="DCDCDC"/>
+          <w:shd w:val="clear" w:color="auto" w:fill="1E1E1E"/>
+          <w:lang w:val="en-US"/>
+        </w:rPr>
+        <w:t xml:space="preserve">: </w:t>
+      </w:r>
+      <w:r>
+        <w:rPr>
+          <w:rStyle w:val="hljs-number"/>
+          <w:color w:val="B8D7A3"/>
+          <w:shd w:val="clear" w:color="auto" w:fill="1E1E1E"/>
+          <w:lang w:val="en-US"/>
+        </w:rPr>
+        <w:t>0</w:t>
+      </w:r>
+      <w:r>
+        <w:rPr>
+          <w:rStyle w:val="HTML1"/>
+          <w:color w:val="DCDCDC"/>
+          <w:shd w:val="clear" w:color="auto" w:fill="1E1E1E"/>
+          <w:lang w:val="en-US"/>
+        </w:rPr>
+        <w:t>;</w:t>
+      </w:r>
+    </w:p>
+    <w:p>
+      <w:pPr>
+        <w:pStyle w:val="HTML"/>
+        <w:rPr>
+          <w:rStyle w:val="HTML1"/>
+          <w:color w:val="DCDCDC"/>
+          <w:shd w:val="clear" w:color="auto" w:fill="1E1E1E"/>
+          <w:lang w:val="en-US"/>
+        </w:rPr>
+      </w:pPr>
+      <w:r>
+        <w:rPr>
+          <w:rStyle w:val="HTML1"/>
+          <w:color w:val="DCDCDC"/>
+          <w:shd w:val="clear" w:color="auto" w:fill="1E1E1E"/>
+          <w:lang w:val="en-US"/>
+        </w:rPr>
+        <w:t xml:space="preserve">  </w:t>
+      </w:r>
+      <w:r>
+        <w:rPr>
+          <w:rStyle w:val="hljs-attribute"/>
+          <w:color w:val="9CDCFE"/>
+          <w:shd w:val="clear" w:color="auto" w:fill="1E1E1E"/>
+          <w:lang w:val="en-US"/>
+        </w:rPr>
+        <w:t>box-sizing</w:t>
+      </w:r>
+      <w:r>
+        <w:rPr>
+          <w:rStyle w:val="HTML1"/>
+          <w:color w:val="DCDCDC"/>
+          <w:shd w:val="clear" w:color="auto" w:fill="1E1E1E"/>
+          <w:lang w:val="en-US"/>
+        </w:rPr>
+        <w:t>: border-box;</w:t>
+      </w:r>
+    </w:p>
+    <w:p>
+      <w:pPr>
+        <w:pStyle w:val="HTML"/>
+        <w:rPr>
+          <w:color w:val="000000"/>
+        </w:rPr>
+      </w:pPr>
+      <w:r>
+        <w:rPr>
+          <w:rStyle w:val="HTML1"/>
+          <w:color w:val="DCDCDC"/>
+          <w:shd w:val="clear" w:color="auto" w:fill="1E1E1E"/>
+        </w:rPr>
+        <w:t>}</w:t>
+      </w:r>
+    </w:p>
+    <w:p>
+      <w:r>
+        <w:pict w14:anchorId="20651072">
+          <v:rect id="_x0000_i1035" style="width:0;height:1.5pt" o:hralign="center" o:hrstd="t" o:hrnoshade="t" o:hr="t" fillcolor="black" stroked="f"/>
+        </w:pict>
+      </w:r>
+    </w:p>
+    <w:p>
+      <w:hyperlink r:id="rId27" w:history="1">
+        <w:proofErr w:type="spellStart"/>
+        <w:r>
+          <w:rPr>
+            <w:rStyle w:val="a3"/>
+            <w:b/>
+            <w:bCs/>
+            <w:color w:val="000000"/>
+            <w:u w:val="none"/>
+          </w:rPr>
+          <w:t>Back</w:t>
+        </w:r>
+      </w:hyperlink>
+      <w:hyperlink r:id="rId28" w:tgtFrame="_blank" w:history="1">
+        <w:r>
+          <w:rPr>
+            <w:rStyle w:val="a3"/>
+            <w:b/>
+            <w:bCs/>
+            <w:color w:val="000000"/>
+            <w:u w:val="none"/>
           </w:rPr>
           <w:t>I-Learn</w:t>
         </w:r>
@@ -7564,6 +8851,11 @@
     <w:basedOn w:val="a0"/>
     <w:rsid w:val="00E87D73"/>
   </w:style>
+  <w:style w:type="character" w:customStyle="1" w:styleId="hljs-selector-tag">
+    <w:name w:val="hljs-selector-tag"/>
+    <w:basedOn w:val="a0"/>
+    <w:rsid w:val="007A7BED"/>
+  </w:style>
 </w:styles>
 </file>
 

</xml_diff>